<commit_message>
Data types - over
</commit_message>
<xml_diff>
--- a/R-Programming-notebook.docx
+++ b/R-Programming-notebook.docx
@@ -865,6 +865,4174 @@
         <w:t xml:space="preserve">Vectors and Lists</w:t>
       </w:r>
       <w:bookmarkEnd w:id="29"/>
+    </w:p>
+    <w:p>
+      <w:pPr>
+        <w:pStyle w:val="Heading4"/>
+      </w:pPr>
+      <w:bookmarkStart w:id="30" w:name="creating-vectors"/>
+      <w:r>
+        <w:t xml:space="preserve">Creating Vectors</w:t>
+      </w:r>
+      <w:bookmarkEnd w:id="30"/>
+    </w:p>
+    <w:p>
+      <w:pPr>
+        <w:pStyle w:val="FirstParagraph"/>
+      </w:pPr>
+      <w:r>
+        <w:t xml:space="preserve">The</w:t>
+      </w:r>
+      <w:r>
+        <w:t xml:space="preserve"> </w:t>
+      </w:r>
+      <w:r>
+        <w:rPr>
+          <w:b/>
+        </w:rPr>
+        <w:t xml:space="preserve">c()</w:t>
+      </w:r>
+      <w:r>
+        <w:t xml:space="preserve"> </w:t>
+      </w:r>
+      <w:r>
+        <w:t xml:space="preserve">function can be used to create vectors of objects.</w:t>
+      </w:r>
+    </w:p>
+    <w:p>
+      <w:pPr>
+        <w:pStyle w:val="SourceCode"/>
+      </w:pPr>
+      <w:r>
+        <w:rPr>
+          <w:rStyle w:val="NormalTok"/>
+        </w:rPr>
+        <w:t xml:space="preserve">x &lt;-</w:t>
+      </w:r>
+      <w:r>
+        <w:rPr>
+          <w:rStyle w:val="StringTok"/>
+        </w:rPr>
+        <w:t xml:space="preserve"> </w:t>
+      </w:r>
+      <w:r>
+        <w:rPr>
+          <w:rStyle w:val="KeywordTok"/>
+        </w:rPr>
+        <w:t xml:space="preserve">c</w:t>
+      </w:r>
+      <w:r>
+        <w:rPr>
+          <w:rStyle w:val="NormalTok"/>
+        </w:rPr>
+        <w:t xml:space="preserve">(</w:t>
+      </w:r>
+      <w:r>
+        <w:rPr>
+          <w:rStyle w:val="FloatTok"/>
+        </w:rPr>
+        <w:t xml:space="preserve">0.5</w:t>
+      </w:r>
+      <w:r>
+        <w:rPr>
+          <w:rStyle w:val="NormalTok"/>
+        </w:rPr>
+        <w:t xml:space="preserve">, </w:t>
+      </w:r>
+      <w:r>
+        <w:rPr>
+          <w:rStyle w:val="FloatTok"/>
+        </w:rPr>
+        <w:t xml:space="preserve">0.6</w:t>
+      </w:r>
+      <w:r>
+        <w:rPr>
+          <w:rStyle w:val="NormalTok"/>
+        </w:rPr>
+        <w:t xml:space="preserve">)       </w:t>
+      </w:r>
+      <w:r>
+        <w:rPr>
+          <w:rStyle w:val="CommentTok"/>
+        </w:rPr>
+        <w:t xml:space="preserve">## numeric</w:t>
+      </w:r>
+      <w:r>
+        <w:br/>
+      </w:r>
+      <w:r>
+        <w:rPr>
+          <w:rStyle w:val="NormalTok"/>
+        </w:rPr>
+        <w:t xml:space="preserve">x &lt;-</w:t>
+      </w:r>
+      <w:r>
+        <w:rPr>
+          <w:rStyle w:val="StringTok"/>
+        </w:rPr>
+        <w:t xml:space="preserve"> </w:t>
+      </w:r>
+      <w:r>
+        <w:rPr>
+          <w:rStyle w:val="KeywordTok"/>
+        </w:rPr>
+        <w:t xml:space="preserve">c</w:t>
+      </w:r>
+      <w:r>
+        <w:rPr>
+          <w:rStyle w:val="NormalTok"/>
+        </w:rPr>
+        <w:t xml:space="preserve">(</w:t>
+      </w:r>
+      <w:r>
+        <w:rPr>
+          <w:rStyle w:val="OtherTok"/>
+        </w:rPr>
+        <w:t xml:space="preserve">TRUE</w:t>
+      </w:r>
+      <w:r>
+        <w:rPr>
+          <w:rStyle w:val="NormalTok"/>
+        </w:rPr>
+        <w:t xml:space="preserve">, </w:t>
+      </w:r>
+      <w:r>
+        <w:rPr>
+          <w:rStyle w:val="OtherTok"/>
+        </w:rPr>
+        <w:t xml:space="preserve">FALSE</w:t>
+      </w:r>
+      <w:r>
+        <w:rPr>
+          <w:rStyle w:val="NormalTok"/>
+        </w:rPr>
+        <w:t xml:space="preserve">)    </w:t>
+      </w:r>
+      <w:r>
+        <w:rPr>
+          <w:rStyle w:val="CommentTok"/>
+        </w:rPr>
+        <w:t xml:space="preserve">## logical</w:t>
+      </w:r>
+      <w:r>
+        <w:br/>
+      </w:r>
+      <w:r>
+        <w:rPr>
+          <w:rStyle w:val="NormalTok"/>
+        </w:rPr>
+        <w:t xml:space="preserve">x &lt;-</w:t>
+      </w:r>
+      <w:r>
+        <w:rPr>
+          <w:rStyle w:val="StringTok"/>
+        </w:rPr>
+        <w:t xml:space="preserve"> </w:t>
+      </w:r>
+      <w:r>
+        <w:rPr>
+          <w:rStyle w:val="KeywordTok"/>
+        </w:rPr>
+        <w:t xml:space="preserve">c</w:t>
+      </w:r>
+      <w:r>
+        <w:rPr>
+          <w:rStyle w:val="NormalTok"/>
+        </w:rPr>
+        <w:t xml:space="preserve">(T, F)           </w:t>
+      </w:r>
+      <w:r>
+        <w:rPr>
+          <w:rStyle w:val="CommentTok"/>
+        </w:rPr>
+        <w:t xml:space="preserve">## logical</w:t>
+      </w:r>
+      <w:r>
+        <w:br/>
+      </w:r>
+      <w:r>
+        <w:rPr>
+          <w:rStyle w:val="NormalTok"/>
+        </w:rPr>
+        <w:t xml:space="preserve">x &lt;-</w:t>
+      </w:r>
+      <w:r>
+        <w:rPr>
+          <w:rStyle w:val="StringTok"/>
+        </w:rPr>
+        <w:t xml:space="preserve"> </w:t>
+      </w:r>
+      <w:r>
+        <w:rPr>
+          <w:rStyle w:val="KeywordTok"/>
+        </w:rPr>
+        <w:t xml:space="preserve">c</w:t>
+      </w:r>
+      <w:r>
+        <w:rPr>
+          <w:rStyle w:val="NormalTok"/>
+        </w:rPr>
+        <w:t xml:space="preserve">(</w:t>
+      </w:r>
+      <w:r>
+        <w:rPr>
+          <w:rStyle w:val="StringTok"/>
+        </w:rPr>
+        <w:t xml:space="preserve">"a"</w:t>
+      </w:r>
+      <w:r>
+        <w:rPr>
+          <w:rStyle w:val="NormalTok"/>
+        </w:rPr>
+        <w:t xml:space="preserve">, </w:t>
+      </w:r>
+      <w:r>
+        <w:rPr>
+          <w:rStyle w:val="StringTok"/>
+        </w:rPr>
+        <w:t xml:space="preserve">"b"</w:t>
+      </w:r>
+      <w:r>
+        <w:rPr>
+          <w:rStyle w:val="NormalTok"/>
+        </w:rPr>
+        <w:t xml:space="preserve">, </w:t>
+      </w:r>
+      <w:r>
+        <w:rPr>
+          <w:rStyle w:val="StringTok"/>
+        </w:rPr>
+        <w:t xml:space="preserve">"c"</w:t>
+      </w:r>
+      <w:r>
+        <w:rPr>
+          <w:rStyle w:val="NormalTok"/>
+        </w:rPr>
+        <w:t xml:space="preserve">)  </w:t>
+      </w:r>
+      <w:r>
+        <w:rPr>
+          <w:rStyle w:val="CommentTok"/>
+        </w:rPr>
+        <w:t xml:space="preserve">## character</w:t>
+      </w:r>
+      <w:r>
+        <w:br/>
+      </w:r>
+      <w:r>
+        <w:rPr>
+          <w:rStyle w:val="NormalTok"/>
+        </w:rPr>
+        <w:t xml:space="preserve">x &lt;-</w:t>
+      </w:r>
+      <w:r>
+        <w:rPr>
+          <w:rStyle w:val="StringTok"/>
+        </w:rPr>
+        <w:t xml:space="preserve"> </w:t>
+      </w:r>
+      <w:r>
+        <w:rPr>
+          <w:rStyle w:val="DecValTok"/>
+        </w:rPr>
+        <w:t xml:space="preserve">9</w:t>
+      </w:r>
+      <w:r>
+        <w:rPr>
+          <w:rStyle w:val="OperatorTok"/>
+        </w:rPr>
+        <w:t xml:space="preserve">:</w:t>
+      </w:r>
+      <w:r>
+        <w:rPr>
+          <w:rStyle w:val="DecValTok"/>
+        </w:rPr>
+        <w:t xml:space="preserve">29</w:t>
+      </w:r>
+      <w:r>
+        <w:rPr>
+          <w:rStyle w:val="NormalTok"/>
+        </w:rPr>
+        <w:t xml:space="preserve">              </w:t>
+      </w:r>
+      <w:r>
+        <w:rPr>
+          <w:rStyle w:val="CommentTok"/>
+        </w:rPr>
+        <w:t xml:space="preserve">## integer</w:t>
+      </w:r>
+      <w:r>
+        <w:br/>
+      </w:r>
+      <w:r>
+        <w:rPr>
+          <w:rStyle w:val="NormalTok"/>
+        </w:rPr>
+        <w:t xml:space="preserve">x &lt;-</w:t>
+      </w:r>
+      <w:r>
+        <w:rPr>
+          <w:rStyle w:val="StringTok"/>
+        </w:rPr>
+        <w:t xml:space="preserve"> </w:t>
+      </w:r>
+      <w:r>
+        <w:rPr>
+          <w:rStyle w:val="KeywordTok"/>
+        </w:rPr>
+        <w:t xml:space="preserve">c</w:t>
+      </w:r>
+      <w:r>
+        <w:rPr>
+          <w:rStyle w:val="NormalTok"/>
+        </w:rPr>
+        <w:t xml:space="preserve">(</w:t>
+      </w:r>
+      <w:r>
+        <w:rPr>
+          <w:rStyle w:val="DecValTok"/>
+        </w:rPr>
+        <w:t xml:space="preserve">1</w:t>
+      </w:r>
+      <w:r>
+        <w:rPr>
+          <w:rStyle w:val="OperatorTok"/>
+        </w:rPr>
+        <w:t xml:space="preserve">+</w:t>
+      </w:r>
+      <w:r>
+        <w:rPr>
+          <w:rStyle w:val="NormalTok"/>
+        </w:rPr>
+        <w:t xml:space="preserve">0i, </w:t>
+      </w:r>
+      <w:r>
+        <w:rPr>
+          <w:rStyle w:val="DecValTok"/>
+        </w:rPr>
+        <w:t xml:space="preserve">2</w:t>
+      </w:r>
+      <w:r>
+        <w:rPr>
+          <w:rStyle w:val="OperatorTok"/>
+        </w:rPr>
+        <w:t xml:space="preserve">+</w:t>
+      </w:r>
+      <w:r>
+        <w:rPr>
+          <w:rStyle w:val="NormalTok"/>
+        </w:rPr>
+        <w:t xml:space="preserve">4i)     </w:t>
+      </w:r>
+      <w:r>
+        <w:rPr>
+          <w:rStyle w:val="CommentTok"/>
+        </w:rPr>
+        <w:t xml:space="preserve">## complex</w:t>
+      </w:r>
+    </w:p>
+    <w:p>
+      <w:pPr>
+        <w:pStyle w:val="FirstParagraph"/>
+      </w:pPr>
+      <w:r>
+        <w:t xml:space="preserve">Using the</w:t>
+      </w:r>
+      <w:r>
+        <w:t xml:space="preserve"> </w:t>
+      </w:r>
+      <w:r>
+        <w:rPr>
+          <w:b/>
+        </w:rPr>
+        <w:t xml:space="preserve">vector()</w:t>
+      </w:r>
+      <w:r>
+        <w:t xml:space="preserve"> </w:t>
+      </w:r>
+      <w:r>
+        <w:t xml:space="preserve">function</w:t>
+      </w:r>
+    </w:p>
+    <w:p>
+      <w:pPr>
+        <w:pStyle w:val="SourceCode"/>
+      </w:pPr>
+      <w:r>
+        <w:rPr>
+          <w:rStyle w:val="NormalTok"/>
+        </w:rPr>
+        <w:t xml:space="preserve">x &lt;-</w:t>
+      </w:r>
+      <w:r>
+        <w:rPr>
+          <w:rStyle w:val="StringTok"/>
+        </w:rPr>
+        <w:t xml:space="preserve"> </w:t>
+      </w:r>
+      <w:r>
+        <w:rPr>
+          <w:rStyle w:val="KeywordTok"/>
+        </w:rPr>
+        <w:t xml:space="preserve">vector</w:t>
+      </w:r>
+      <w:r>
+        <w:rPr>
+          <w:rStyle w:val="NormalTok"/>
+        </w:rPr>
+        <w:t xml:space="preserve">(</w:t>
+      </w:r>
+      <w:r>
+        <w:rPr>
+          <w:rStyle w:val="StringTok"/>
+        </w:rPr>
+        <w:t xml:space="preserve">"numeric"</w:t>
+      </w:r>
+      <w:r>
+        <w:rPr>
+          <w:rStyle w:val="NormalTok"/>
+        </w:rPr>
+        <w:t xml:space="preserve">, </w:t>
+      </w:r>
+      <w:r>
+        <w:rPr>
+          <w:rStyle w:val="DataTypeTok"/>
+        </w:rPr>
+        <w:t xml:space="preserve">length =</w:t>
+      </w:r>
+      <w:r>
+        <w:rPr>
+          <w:rStyle w:val="NormalTok"/>
+        </w:rPr>
+        <w:t xml:space="preserve"> </w:t>
+      </w:r>
+      <w:r>
+        <w:rPr>
+          <w:rStyle w:val="DecValTok"/>
+        </w:rPr>
+        <w:t xml:space="preserve">10</w:t>
+      </w:r>
+      <w:r>
+        <w:rPr>
+          <w:rStyle w:val="NormalTok"/>
+        </w:rPr>
+        <w:t xml:space="preserve">)</w:t>
+      </w:r>
+      <w:r>
+        <w:br/>
+      </w:r>
+      <w:r>
+        <w:rPr>
+          <w:rStyle w:val="NormalTok"/>
+        </w:rPr>
+        <w:t xml:space="preserve">x</w:t>
+      </w:r>
+    </w:p>
+    <w:p>
+      <w:pPr>
+        <w:pStyle w:val="SourceCode"/>
+      </w:pPr>
+      <w:r>
+        <w:rPr>
+          <w:rStyle w:val="VerbatimChar"/>
+        </w:rPr>
+        <w:t xml:space="preserve">##  [1] 0 0 0 0 0 0 0 0 0 0</w:t>
+      </w:r>
+    </w:p>
+    <w:p>
+      <w:pPr>
+        <w:pStyle w:val="Heading4"/>
+      </w:pPr>
+      <w:bookmarkStart w:id="31" w:name="mixing-objects"/>
+      <w:r>
+        <w:t xml:space="preserve">Mixing Objects</w:t>
+      </w:r>
+      <w:bookmarkEnd w:id="31"/>
+    </w:p>
+    <w:p>
+      <w:pPr>
+        <w:pStyle w:val="FirstParagraph"/>
+      </w:pPr>
+      <w:r>
+        <w:t xml:space="preserve">When different objects are mixed in a vector,</w:t>
+      </w:r>
+      <w:r>
+        <w:t xml:space="preserve"> </w:t>
+      </w:r>
+      <w:r>
+        <w:rPr>
+          <w:i/>
+        </w:rPr>
+        <w:t xml:space="preserve">coercion</w:t>
+      </w:r>
+      <w:r>
+        <w:t xml:space="preserve"> </w:t>
+      </w:r>
+      <w:r>
+        <w:t xml:space="preserve">occurs so that every element in the vector is of the same class.</w:t>
+      </w:r>
+    </w:p>
+    <w:p>
+      <w:pPr>
+        <w:pStyle w:val="SourceCode"/>
+      </w:pPr>
+      <w:r>
+        <w:rPr>
+          <w:rStyle w:val="NormalTok"/>
+        </w:rPr>
+        <w:t xml:space="preserve">y &lt;-</w:t>
+      </w:r>
+      <w:r>
+        <w:rPr>
+          <w:rStyle w:val="StringTok"/>
+        </w:rPr>
+        <w:t xml:space="preserve"> </w:t>
+      </w:r>
+      <w:r>
+        <w:rPr>
+          <w:rStyle w:val="KeywordTok"/>
+        </w:rPr>
+        <w:t xml:space="preserve">c</w:t>
+      </w:r>
+      <w:r>
+        <w:rPr>
+          <w:rStyle w:val="NormalTok"/>
+        </w:rPr>
+        <w:t xml:space="preserve">(</w:t>
+      </w:r>
+      <w:r>
+        <w:rPr>
+          <w:rStyle w:val="FloatTok"/>
+        </w:rPr>
+        <w:t xml:space="preserve">1.7</w:t>
+      </w:r>
+      <w:r>
+        <w:rPr>
+          <w:rStyle w:val="NormalTok"/>
+        </w:rPr>
+        <w:t xml:space="preserve">, </w:t>
+      </w:r>
+      <w:r>
+        <w:rPr>
+          <w:rStyle w:val="StringTok"/>
+        </w:rPr>
+        <w:t xml:space="preserve">"a"</w:t>
+      </w:r>
+      <w:r>
+        <w:rPr>
+          <w:rStyle w:val="NormalTok"/>
+        </w:rPr>
+        <w:t xml:space="preserve">)   </w:t>
+      </w:r>
+      <w:r>
+        <w:rPr>
+          <w:rStyle w:val="CommentTok"/>
+        </w:rPr>
+        <w:t xml:space="preserve">## character</w:t>
+      </w:r>
+      <w:r>
+        <w:br/>
+      </w:r>
+      <w:r>
+        <w:rPr>
+          <w:rStyle w:val="NormalTok"/>
+        </w:rPr>
+        <w:t xml:space="preserve">y &lt;-</w:t>
+      </w:r>
+      <w:r>
+        <w:rPr>
+          <w:rStyle w:val="StringTok"/>
+        </w:rPr>
+        <w:t xml:space="preserve"> </w:t>
+      </w:r>
+      <w:r>
+        <w:rPr>
+          <w:rStyle w:val="KeywordTok"/>
+        </w:rPr>
+        <w:t xml:space="preserve">c</w:t>
+      </w:r>
+      <w:r>
+        <w:rPr>
+          <w:rStyle w:val="NormalTok"/>
+        </w:rPr>
+        <w:t xml:space="preserve">(</w:t>
+      </w:r>
+      <w:r>
+        <w:rPr>
+          <w:rStyle w:val="OtherTok"/>
+        </w:rPr>
+        <w:t xml:space="preserve">TRUE</w:t>
+      </w:r>
+      <w:r>
+        <w:rPr>
+          <w:rStyle w:val="NormalTok"/>
+        </w:rPr>
+        <w:t xml:space="preserve">, </w:t>
+      </w:r>
+      <w:r>
+        <w:rPr>
+          <w:rStyle w:val="DecValTok"/>
+        </w:rPr>
+        <w:t xml:space="preserve">2</w:t>
+      </w:r>
+      <w:r>
+        <w:rPr>
+          <w:rStyle w:val="NormalTok"/>
+        </w:rPr>
+        <w:t xml:space="preserve">)    </w:t>
+      </w:r>
+      <w:r>
+        <w:rPr>
+          <w:rStyle w:val="CommentTok"/>
+        </w:rPr>
+        <w:t xml:space="preserve">## numeric</w:t>
+      </w:r>
+      <w:r>
+        <w:br/>
+      </w:r>
+      <w:r>
+        <w:rPr>
+          <w:rStyle w:val="NormalTok"/>
+        </w:rPr>
+        <w:t xml:space="preserve">y &lt;-</w:t>
+      </w:r>
+      <w:r>
+        <w:rPr>
+          <w:rStyle w:val="StringTok"/>
+        </w:rPr>
+        <w:t xml:space="preserve"> </w:t>
+      </w:r>
+      <w:r>
+        <w:rPr>
+          <w:rStyle w:val="KeywordTok"/>
+        </w:rPr>
+        <w:t xml:space="preserve">c</w:t>
+      </w:r>
+      <w:r>
+        <w:rPr>
+          <w:rStyle w:val="NormalTok"/>
+        </w:rPr>
+        <w:t xml:space="preserve">(</w:t>
+      </w:r>
+      <w:r>
+        <w:rPr>
+          <w:rStyle w:val="StringTok"/>
+        </w:rPr>
+        <w:t xml:space="preserve">"a"</w:t>
+      </w:r>
+      <w:r>
+        <w:rPr>
+          <w:rStyle w:val="NormalTok"/>
+        </w:rPr>
+        <w:t xml:space="preserve">, </w:t>
+      </w:r>
+      <w:r>
+        <w:rPr>
+          <w:rStyle w:val="OtherTok"/>
+        </w:rPr>
+        <w:t xml:space="preserve">TRUE</w:t>
+      </w:r>
+      <w:r>
+        <w:rPr>
+          <w:rStyle w:val="NormalTok"/>
+        </w:rPr>
+        <w:t xml:space="preserve">)  </w:t>
+      </w:r>
+      <w:r>
+        <w:rPr>
+          <w:rStyle w:val="CommentTok"/>
+        </w:rPr>
+        <w:t xml:space="preserve">## character</w:t>
+      </w:r>
+      <w:r>
+        <w:br/>
+      </w:r>
+      <w:r>
+        <w:rPr>
+          <w:rStyle w:val="NormalTok"/>
+        </w:rPr>
+        <w:t xml:space="preserve">y</w:t>
+      </w:r>
+    </w:p>
+    <w:p>
+      <w:pPr>
+        <w:pStyle w:val="SourceCode"/>
+      </w:pPr>
+      <w:r>
+        <w:rPr>
+          <w:rStyle w:val="VerbatimChar"/>
+        </w:rPr>
+        <w:t xml:space="preserve">## [1] "a"    "TRUE"</w:t>
+      </w:r>
+    </w:p>
+    <w:p>
+      <w:pPr>
+        <w:pStyle w:val="Heading4"/>
+      </w:pPr>
+      <w:bookmarkStart w:id="32" w:name="explicit-coercion"/>
+      <w:r>
+        <w:t xml:space="preserve">Explicit Coercion</w:t>
+      </w:r>
+      <w:bookmarkEnd w:id="32"/>
+    </w:p>
+    <w:p>
+      <w:pPr>
+        <w:pStyle w:val="FirstParagraph"/>
+      </w:pPr>
+      <w:r>
+        <w:t xml:space="preserve">Objects can be explicitly coerced from one class to another using the as.* functions, if available.</w:t>
+      </w:r>
+    </w:p>
+    <w:p>
+      <w:pPr>
+        <w:pStyle w:val="SourceCode"/>
+      </w:pPr>
+      <w:r>
+        <w:rPr>
+          <w:rStyle w:val="NormalTok"/>
+        </w:rPr>
+        <w:t xml:space="preserve">x &lt;-</w:t>
+      </w:r>
+      <w:r>
+        <w:rPr>
+          <w:rStyle w:val="StringTok"/>
+        </w:rPr>
+        <w:t xml:space="preserve"> </w:t>
+      </w:r>
+      <w:r>
+        <w:rPr>
+          <w:rStyle w:val="DecValTok"/>
+        </w:rPr>
+        <w:t xml:space="preserve">0</w:t>
+      </w:r>
+      <w:r>
+        <w:rPr>
+          <w:rStyle w:val="OperatorTok"/>
+        </w:rPr>
+        <w:t xml:space="preserve">:</w:t>
+      </w:r>
+      <w:r>
+        <w:rPr>
+          <w:rStyle w:val="DecValTok"/>
+        </w:rPr>
+        <w:t xml:space="preserve">6</w:t>
+      </w:r>
+      <w:r>
+        <w:rPr>
+          <w:rStyle w:val="NormalTok"/>
+        </w:rPr>
+        <w:t xml:space="preserve">  </w:t>
+      </w:r>
+      <w:r>
+        <w:br/>
+      </w:r>
+      <w:r>
+        <w:rPr>
+          <w:rStyle w:val="KeywordTok"/>
+        </w:rPr>
+        <w:t xml:space="preserve">class</w:t>
+      </w:r>
+      <w:r>
+        <w:rPr>
+          <w:rStyle w:val="NormalTok"/>
+        </w:rPr>
+        <w:t xml:space="preserve">(x)</w:t>
+      </w:r>
+    </w:p>
+    <w:p>
+      <w:pPr>
+        <w:pStyle w:val="SourceCode"/>
+      </w:pPr>
+      <w:r>
+        <w:rPr>
+          <w:rStyle w:val="VerbatimChar"/>
+        </w:rPr>
+        <w:t xml:space="preserve">## [1] "integer"</w:t>
+      </w:r>
+    </w:p>
+    <w:p>
+      <w:pPr>
+        <w:pStyle w:val="SourceCode"/>
+      </w:pPr>
+      <w:r>
+        <w:rPr>
+          <w:rStyle w:val="KeywordTok"/>
+        </w:rPr>
+        <w:t xml:space="preserve">as.numeric</w:t>
+      </w:r>
+      <w:r>
+        <w:rPr>
+          <w:rStyle w:val="NormalTok"/>
+        </w:rPr>
+        <w:t xml:space="preserve">(x)</w:t>
+      </w:r>
+    </w:p>
+    <w:p>
+      <w:pPr>
+        <w:pStyle w:val="SourceCode"/>
+      </w:pPr>
+      <w:r>
+        <w:rPr>
+          <w:rStyle w:val="VerbatimChar"/>
+        </w:rPr>
+        <w:t xml:space="preserve">## [1] 0 1 2 3 4 5 6</w:t>
+      </w:r>
+    </w:p>
+    <w:p>
+      <w:pPr>
+        <w:pStyle w:val="SourceCode"/>
+      </w:pPr>
+      <w:r>
+        <w:rPr>
+          <w:rStyle w:val="KeywordTok"/>
+        </w:rPr>
+        <w:t xml:space="preserve">as.logical</w:t>
+      </w:r>
+      <w:r>
+        <w:rPr>
+          <w:rStyle w:val="NormalTok"/>
+        </w:rPr>
+        <w:t xml:space="preserve">(x)</w:t>
+      </w:r>
+    </w:p>
+    <w:p>
+      <w:pPr>
+        <w:pStyle w:val="SourceCode"/>
+      </w:pPr>
+      <w:r>
+        <w:rPr>
+          <w:rStyle w:val="VerbatimChar"/>
+        </w:rPr>
+        <w:t xml:space="preserve">## [1] FALSE  TRUE  TRUE  TRUE  TRUE  TRUE  TRUE</w:t>
+      </w:r>
+    </w:p>
+    <w:p>
+      <w:pPr>
+        <w:pStyle w:val="SourceCode"/>
+      </w:pPr>
+      <w:r>
+        <w:rPr>
+          <w:rStyle w:val="KeywordTok"/>
+        </w:rPr>
+        <w:t xml:space="preserve">as.character</w:t>
+      </w:r>
+      <w:r>
+        <w:rPr>
+          <w:rStyle w:val="NormalTok"/>
+        </w:rPr>
+        <w:t xml:space="preserve">(x)</w:t>
+      </w:r>
+    </w:p>
+    <w:p>
+      <w:pPr>
+        <w:pStyle w:val="SourceCode"/>
+      </w:pPr>
+      <w:r>
+        <w:rPr>
+          <w:rStyle w:val="VerbatimChar"/>
+        </w:rPr>
+        <w:t xml:space="preserve">## [1] "0" "1" "2" "3" "4" "5" "6"</w:t>
+      </w:r>
+    </w:p>
+    <w:p>
+      <w:pPr>
+        <w:pStyle w:val="FirstParagraph"/>
+      </w:pPr>
+      <w:r>
+        <w:t xml:space="preserve">Nonsensical coercion results in</w:t>
+      </w:r>
+      <w:r>
+        <w:t xml:space="preserve"> </w:t>
+      </w:r>
+      <w:r>
+        <w:rPr>
+          <w:b/>
+        </w:rPr>
+        <w:t xml:space="preserve">NA</w:t>
+      </w:r>
+      <w:r>
+        <w:t xml:space="preserve">s.</w:t>
+      </w:r>
+    </w:p>
+    <w:p>
+      <w:pPr>
+        <w:pStyle w:val="SourceCode"/>
+      </w:pPr>
+      <w:r>
+        <w:rPr>
+          <w:rStyle w:val="NormalTok"/>
+        </w:rPr>
+        <w:t xml:space="preserve">x &lt;-</w:t>
+      </w:r>
+      <w:r>
+        <w:rPr>
+          <w:rStyle w:val="StringTok"/>
+        </w:rPr>
+        <w:t xml:space="preserve"> </w:t>
+      </w:r>
+      <w:r>
+        <w:rPr>
+          <w:rStyle w:val="KeywordTok"/>
+        </w:rPr>
+        <w:t xml:space="preserve">c</w:t>
+      </w:r>
+      <w:r>
+        <w:rPr>
+          <w:rStyle w:val="NormalTok"/>
+        </w:rPr>
+        <w:t xml:space="preserve">(</w:t>
+      </w:r>
+      <w:r>
+        <w:rPr>
+          <w:rStyle w:val="StringTok"/>
+        </w:rPr>
+        <w:t xml:space="preserve">"a"</w:t>
+      </w:r>
+      <w:r>
+        <w:rPr>
+          <w:rStyle w:val="NormalTok"/>
+        </w:rPr>
+        <w:t xml:space="preserve">, </w:t>
+      </w:r>
+      <w:r>
+        <w:rPr>
+          <w:rStyle w:val="StringTok"/>
+        </w:rPr>
+        <w:t xml:space="preserve">"b"</w:t>
+      </w:r>
+      <w:r>
+        <w:rPr>
+          <w:rStyle w:val="NormalTok"/>
+        </w:rPr>
+        <w:t xml:space="preserve">, </w:t>
+      </w:r>
+      <w:r>
+        <w:rPr>
+          <w:rStyle w:val="StringTok"/>
+        </w:rPr>
+        <w:t xml:space="preserve">"c"</w:t>
+      </w:r>
+      <w:r>
+        <w:rPr>
+          <w:rStyle w:val="NormalTok"/>
+        </w:rPr>
+        <w:t xml:space="preserve">)</w:t>
+      </w:r>
+      <w:r>
+        <w:br/>
+      </w:r>
+      <w:r>
+        <w:rPr>
+          <w:rStyle w:val="KeywordTok"/>
+        </w:rPr>
+        <w:t xml:space="preserve">as.numeric</w:t>
+      </w:r>
+      <w:r>
+        <w:rPr>
+          <w:rStyle w:val="NormalTok"/>
+        </w:rPr>
+        <w:t xml:space="preserve">(x)</w:t>
+      </w:r>
+    </w:p>
+    <w:p>
+      <w:pPr>
+        <w:pStyle w:val="SourceCode"/>
+      </w:pPr>
+      <w:r>
+        <w:rPr>
+          <w:rStyle w:val="VerbatimChar"/>
+        </w:rPr>
+        <w:t xml:space="preserve">## Warning: NAs introduced by coercion</w:t>
+      </w:r>
+    </w:p>
+    <w:p>
+      <w:pPr>
+        <w:pStyle w:val="SourceCode"/>
+      </w:pPr>
+      <w:r>
+        <w:rPr>
+          <w:rStyle w:val="VerbatimChar"/>
+        </w:rPr>
+        <w:t xml:space="preserve">## [1] NA NA NA</w:t>
+      </w:r>
+    </w:p>
+    <w:p>
+      <w:pPr>
+        <w:pStyle w:val="SourceCode"/>
+      </w:pPr>
+      <w:r>
+        <w:rPr>
+          <w:rStyle w:val="KeywordTok"/>
+        </w:rPr>
+        <w:t xml:space="preserve">as.logical</w:t>
+      </w:r>
+      <w:r>
+        <w:rPr>
+          <w:rStyle w:val="NormalTok"/>
+        </w:rPr>
+        <w:t xml:space="preserve">(x)</w:t>
+      </w:r>
+    </w:p>
+    <w:p>
+      <w:pPr>
+        <w:pStyle w:val="SourceCode"/>
+      </w:pPr>
+      <w:r>
+        <w:rPr>
+          <w:rStyle w:val="VerbatimChar"/>
+        </w:rPr>
+        <w:t xml:space="preserve">## [1] NA NA NA</w:t>
+      </w:r>
+    </w:p>
+    <w:p>
+      <w:pPr>
+        <w:pStyle w:val="SourceCode"/>
+      </w:pPr>
+      <w:r>
+        <w:rPr>
+          <w:rStyle w:val="KeywordTok"/>
+        </w:rPr>
+        <w:t xml:space="preserve">as.complex</w:t>
+      </w:r>
+      <w:r>
+        <w:rPr>
+          <w:rStyle w:val="NormalTok"/>
+        </w:rPr>
+        <w:t xml:space="preserve">(x)</w:t>
+      </w:r>
+    </w:p>
+    <w:p>
+      <w:pPr>
+        <w:pStyle w:val="SourceCode"/>
+      </w:pPr>
+      <w:r>
+        <w:rPr>
+          <w:rStyle w:val="VerbatimChar"/>
+        </w:rPr>
+        <w:t xml:space="preserve">## Warning: NAs introduced by coercion</w:t>
+      </w:r>
+    </w:p>
+    <w:p>
+      <w:pPr>
+        <w:pStyle w:val="SourceCode"/>
+      </w:pPr>
+      <w:r>
+        <w:rPr>
+          <w:rStyle w:val="VerbatimChar"/>
+        </w:rPr>
+        <w:t xml:space="preserve">## [1] NA NA NA</w:t>
+      </w:r>
+    </w:p>
+    <w:p>
+      <w:pPr>
+        <w:pStyle w:val="Heading4"/>
+      </w:pPr>
+      <w:bookmarkStart w:id="33" w:name="lists"/>
+      <w:r>
+        <w:t xml:space="preserve">Lists</w:t>
+      </w:r>
+      <w:bookmarkEnd w:id="33"/>
+    </w:p>
+    <w:p>
+      <w:pPr>
+        <w:pStyle w:val="SourceCode"/>
+      </w:pPr>
+      <w:r>
+        <w:rPr>
+          <w:rStyle w:val="NormalTok"/>
+        </w:rPr>
+        <w:t xml:space="preserve">x &lt;-</w:t>
+      </w:r>
+      <w:r>
+        <w:rPr>
+          <w:rStyle w:val="StringTok"/>
+        </w:rPr>
+        <w:t xml:space="preserve"> </w:t>
+      </w:r>
+      <w:r>
+        <w:rPr>
+          <w:rStyle w:val="KeywordTok"/>
+        </w:rPr>
+        <w:t xml:space="preserve">list</w:t>
+      </w:r>
+      <w:r>
+        <w:rPr>
+          <w:rStyle w:val="NormalTok"/>
+        </w:rPr>
+        <w:t xml:space="preserve">(</w:t>
+      </w:r>
+      <w:r>
+        <w:rPr>
+          <w:rStyle w:val="DecValTok"/>
+        </w:rPr>
+        <w:t xml:space="preserve">1</w:t>
+      </w:r>
+      <w:r>
+        <w:rPr>
+          <w:rStyle w:val="NormalTok"/>
+        </w:rPr>
+        <w:t xml:space="preserve">, </w:t>
+      </w:r>
+      <w:r>
+        <w:rPr>
+          <w:rStyle w:val="StringTok"/>
+        </w:rPr>
+        <w:t xml:space="preserve">"a"</w:t>
+      </w:r>
+      <w:r>
+        <w:rPr>
+          <w:rStyle w:val="NormalTok"/>
+        </w:rPr>
+        <w:t xml:space="preserve">, </w:t>
+      </w:r>
+      <w:r>
+        <w:rPr>
+          <w:rStyle w:val="OtherTok"/>
+        </w:rPr>
+        <w:t xml:space="preserve">TRUE</w:t>
+      </w:r>
+      <w:r>
+        <w:rPr>
+          <w:rStyle w:val="NormalTok"/>
+        </w:rPr>
+        <w:t xml:space="preserve">, </w:t>
+      </w:r>
+      <w:r>
+        <w:rPr>
+          <w:rStyle w:val="DecValTok"/>
+        </w:rPr>
+        <w:t xml:space="preserve">1</w:t>
+      </w:r>
+      <w:r>
+        <w:rPr>
+          <w:rStyle w:val="OperatorTok"/>
+        </w:rPr>
+        <w:t xml:space="preserve">+</w:t>
+      </w:r>
+      <w:r>
+        <w:rPr>
+          <w:rStyle w:val="NormalTok"/>
+        </w:rPr>
+        <w:t xml:space="preserve">4i)</w:t>
+      </w:r>
+      <w:r>
+        <w:br/>
+      </w:r>
+      <w:r>
+        <w:rPr>
+          <w:rStyle w:val="NormalTok"/>
+        </w:rPr>
+        <w:t xml:space="preserve">x</w:t>
+      </w:r>
+    </w:p>
+    <w:p>
+      <w:pPr>
+        <w:pStyle w:val="SourceCode"/>
+      </w:pPr>
+      <w:r>
+        <w:rPr>
+          <w:rStyle w:val="VerbatimChar"/>
+        </w:rPr>
+        <w:t xml:space="preserve">## [[1]]</w:t>
+      </w:r>
+      <w:r>
+        <w:br/>
+      </w:r>
+      <w:r>
+        <w:rPr>
+          <w:rStyle w:val="VerbatimChar"/>
+        </w:rPr>
+        <w:t xml:space="preserve">## [1] 1</w:t>
+      </w:r>
+      <w:r>
+        <w:br/>
+      </w:r>
+      <w:r>
+        <w:rPr>
+          <w:rStyle w:val="VerbatimChar"/>
+        </w:rPr>
+        <w:t xml:space="preserve">## </w:t>
+      </w:r>
+      <w:r>
+        <w:br/>
+      </w:r>
+      <w:r>
+        <w:rPr>
+          <w:rStyle w:val="VerbatimChar"/>
+        </w:rPr>
+        <w:t xml:space="preserve">## [[2]]</w:t>
+      </w:r>
+      <w:r>
+        <w:br/>
+      </w:r>
+      <w:r>
+        <w:rPr>
+          <w:rStyle w:val="VerbatimChar"/>
+        </w:rPr>
+        <w:t xml:space="preserve">## [1] "a"</w:t>
+      </w:r>
+      <w:r>
+        <w:br/>
+      </w:r>
+      <w:r>
+        <w:rPr>
+          <w:rStyle w:val="VerbatimChar"/>
+        </w:rPr>
+        <w:t xml:space="preserve">## </w:t>
+      </w:r>
+      <w:r>
+        <w:br/>
+      </w:r>
+      <w:r>
+        <w:rPr>
+          <w:rStyle w:val="VerbatimChar"/>
+        </w:rPr>
+        <w:t xml:space="preserve">## [[3]]</w:t>
+      </w:r>
+      <w:r>
+        <w:br/>
+      </w:r>
+      <w:r>
+        <w:rPr>
+          <w:rStyle w:val="VerbatimChar"/>
+        </w:rPr>
+        <w:t xml:space="preserve">## [1] TRUE</w:t>
+      </w:r>
+      <w:r>
+        <w:br/>
+      </w:r>
+      <w:r>
+        <w:rPr>
+          <w:rStyle w:val="VerbatimChar"/>
+        </w:rPr>
+        <w:t xml:space="preserve">## </w:t>
+      </w:r>
+      <w:r>
+        <w:br/>
+      </w:r>
+      <w:r>
+        <w:rPr>
+          <w:rStyle w:val="VerbatimChar"/>
+        </w:rPr>
+        <w:t xml:space="preserve">## [[4]]</w:t>
+      </w:r>
+      <w:r>
+        <w:br/>
+      </w:r>
+      <w:r>
+        <w:rPr>
+          <w:rStyle w:val="VerbatimChar"/>
+        </w:rPr>
+        <w:t xml:space="preserve">## [1] 1+4i</w:t>
+      </w:r>
+    </w:p>
+    <w:p>
+      <w:pPr>
+        <w:pStyle w:val="Heading3"/>
+      </w:pPr>
+      <w:bookmarkStart w:id="34" w:name="matrices"/>
+      <w:r>
+        <w:t xml:space="preserve">Matrices</w:t>
+      </w:r>
+      <w:bookmarkEnd w:id="34"/>
+    </w:p>
+    <w:p>
+      <w:pPr>
+        <w:pStyle w:val="FirstParagraph"/>
+      </w:pPr>
+      <w:r>
+        <w:t xml:space="preserve">The dimension attribute is itself an integer vector of length 2 (nrow, ncol).</w:t>
+      </w:r>
+    </w:p>
+    <w:p>
+      <w:pPr>
+        <w:pStyle w:val="SourceCode"/>
+      </w:pPr>
+      <w:r>
+        <w:rPr>
+          <w:rStyle w:val="NormalTok"/>
+        </w:rPr>
+        <w:t xml:space="preserve">m &lt;-</w:t>
+      </w:r>
+      <w:r>
+        <w:rPr>
+          <w:rStyle w:val="StringTok"/>
+        </w:rPr>
+        <w:t xml:space="preserve"> </w:t>
+      </w:r>
+      <w:r>
+        <w:rPr>
+          <w:rStyle w:val="KeywordTok"/>
+        </w:rPr>
+        <w:t xml:space="preserve">matrix</w:t>
+      </w:r>
+      <w:r>
+        <w:rPr>
+          <w:rStyle w:val="NormalTok"/>
+        </w:rPr>
+        <w:t xml:space="preserve">(</w:t>
+      </w:r>
+      <w:r>
+        <w:rPr>
+          <w:rStyle w:val="DataTypeTok"/>
+        </w:rPr>
+        <w:t xml:space="preserve">nrow =</w:t>
+      </w:r>
+      <w:r>
+        <w:rPr>
+          <w:rStyle w:val="NormalTok"/>
+        </w:rPr>
+        <w:t xml:space="preserve"> </w:t>
+      </w:r>
+      <w:r>
+        <w:rPr>
+          <w:rStyle w:val="DecValTok"/>
+        </w:rPr>
+        <w:t xml:space="preserve">2</w:t>
+      </w:r>
+      <w:r>
+        <w:rPr>
+          <w:rStyle w:val="NormalTok"/>
+        </w:rPr>
+        <w:t xml:space="preserve">, </w:t>
+      </w:r>
+      <w:r>
+        <w:rPr>
+          <w:rStyle w:val="DataTypeTok"/>
+        </w:rPr>
+        <w:t xml:space="preserve">ncol =</w:t>
+      </w:r>
+      <w:r>
+        <w:rPr>
+          <w:rStyle w:val="NormalTok"/>
+        </w:rPr>
+        <w:t xml:space="preserve"> </w:t>
+      </w:r>
+      <w:r>
+        <w:rPr>
+          <w:rStyle w:val="DecValTok"/>
+        </w:rPr>
+        <w:t xml:space="preserve">3</w:t>
+      </w:r>
+      <w:r>
+        <w:rPr>
+          <w:rStyle w:val="NormalTok"/>
+        </w:rPr>
+        <w:t xml:space="preserve">)</w:t>
+      </w:r>
+      <w:r>
+        <w:br/>
+      </w:r>
+      <w:r>
+        <w:rPr>
+          <w:rStyle w:val="NormalTok"/>
+        </w:rPr>
+        <w:t xml:space="preserve">m</w:t>
+      </w:r>
+    </w:p>
+    <w:p>
+      <w:pPr>
+        <w:pStyle w:val="SourceCode"/>
+      </w:pPr>
+      <w:r>
+        <w:rPr>
+          <w:rStyle w:val="VerbatimChar"/>
+        </w:rPr>
+        <w:t xml:space="preserve">##      [,1] [,2] [,3]</w:t>
+      </w:r>
+      <w:r>
+        <w:br/>
+      </w:r>
+      <w:r>
+        <w:rPr>
+          <w:rStyle w:val="VerbatimChar"/>
+        </w:rPr>
+        <w:t xml:space="preserve">## [1,]   NA   NA   NA</w:t>
+      </w:r>
+      <w:r>
+        <w:br/>
+      </w:r>
+      <w:r>
+        <w:rPr>
+          <w:rStyle w:val="VerbatimChar"/>
+        </w:rPr>
+        <w:t xml:space="preserve">## [2,]   NA   NA   NA</w:t>
+      </w:r>
+    </w:p>
+    <w:p>
+      <w:pPr>
+        <w:pStyle w:val="SourceCode"/>
+      </w:pPr>
+      <w:r>
+        <w:rPr>
+          <w:rStyle w:val="KeywordTok"/>
+        </w:rPr>
+        <w:t xml:space="preserve">dim</w:t>
+      </w:r>
+      <w:r>
+        <w:rPr>
+          <w:rStyle w:val="NormalTok"/>
+        </w:rPr>
+        <w:t xml:space="preserve">(m)</w:t>
+      </w:r>
+    </w:p>
+    <w:p>
+      <w:pPr>
+        <w:pStyle w:val="SourceCode"/>
+      </w:pPr>
+      <w:r>
+        <w:rPr>
+          <w:rStyle w:val="VerbatimChar"/>
+        </w:rPr>
+        <w:t xml:space="preserve">## [1] 2 3</w:t>
+      </w:r>
+    </w:p>
+    <w:p>
+      <w:pPr>
+        <w:pStyle w:val="SourceCode"/>
+      </w:pPr>
+      <w:r>
+        <w:rPr>
+          <w:rStyle w:val="KeywordTok"/>
+        </w:rPr>
+        <w:t xml:space="preserve">attributes</w:t>
+      </w:r>
+      <w:r>
+        <w:rPr>
+          <w:rStyle w:val="NormalTok"/>
+        </w:rPr>
+        <w:t xml:space="preserve">(m)</w:t>
+      </w:r>
+    </w:p>
+    <w:p>
+      <w:pPr>
+        <w:pStyle w:val="SourceCode"/>
+      </w:pPr>
+      <w:r>
+        <w:rPr>
+          <w:rStyle w:val="VerbatimChar"/>
+        </w:rPr>
+        <w:t xml:space="preserve">## $dim</w:t>
+      </w:r>
+      <w:r>
+        <w:br/>
+      </w:r>
+      <w:r>
+        <w:rPr>
+          <w:rStyle w:val="VerbatimChar"/>
+        </w:rPr>
+        <w:t xml:space="preserve">## [1] 2 3</w:t>
+      </w:r>
+    </w:p>
+    <w:p>
+      <w:pPr>
+        <w:pStyle w:val="FirstParagraph"/>
+      </w:pPr>
+      <w:r>
+        <w:t xml:space="preserve">Matrices are constructed column wise, so entries can be thought of starting in the</w:t>
+      </w:r>
+      <w:r>
+        <w:t xml:space="preserve"> </w:t>
+      </w:r>
+      <w:r>
+        <w:t xml:space="preserve">“</w:t>
+      </w:r>
+      <w:r>
+        <w:t xml:space="preserve">upper left</w:t>
+      </w:r>
+      <w:r>
+        <w:t xml:space="preserve">”</w:t>
+      </w:r>
+      <w:r>
+        <w:t xml:space="preserve"> </w:t>
+      </w:r>
+      <w:r>
+        <w:t xml:space="preserve">corner and running down the coloumns.</w:t>
+      </w:r>
+    </w:p>
+    <w:p>
+      <w:pPr>
+        <w:pStyle w:val="SourceCode"/>
+      </w:pPr>
+      <w:r>
+        <w:rPr>
+          <w:rStyle w:val="NormalTok"/>
+        </w:rPr>
+        <w:t xml:space="preserve">m &lt;-</w:t>
+      </w:r>
+      <w:r>
+        <w:rPr>
+          <w:rStyle w:val="StringTok"/>
+        </w:rPr>
+        <w:t xml:space="preserve"> </w:t>
+      </w:r>
+      <w:r>
+        <w:rPr>
+          <w:rStyle w:val="KeywordTok"/>
+        </w:rPr>
+        <w:t xml:space="preserve">matrix</w:t>
+      </w:r>
+      <w:r>
+        <w:rPr>
+          <w:rStyle w:val="NormalTok"/>
+        </w:rPr>
+        <w:t xml:space="preserve"> (</w:t>
+      </w:r>
+      <w:r>
+        <w:rPr>
+          <w:rStyle w:val="DecValTok"/>
+        </w:rPr>
+        <w:t xml:space="preserve">1</w:t>
+      </w:r>
+      <w:r>
+        <w:rPr>
+          <w:rStyle w:val="OperatorTok"/>
+        </w:rPr>
+        <w:t xml:space="preserve">:</w:t>
+      </w:r>
+      <w:r>
+        <w:rPr>
+          <w:rStyle w:val="DecValTok"/>
+        </w:rPr>
+        <w:t xml:space="preserve">6</w:t>
+      </w:r>
+      <w:r>
+        <w:rPr>
+          <w:rStyle w:val="NormalTok"/>
+        </w:rPr>
+        <w:t xml:space="preserve">, </w:t>
+      </w:r>
+      <w:r>
+        <w:rPr>
+          <w:rStyle w:val="DataTypeTok"/>
+        </w:rPr>
+        <w:t xml:space="preserve">nrow=</w:t>
+      </w:r>
+      <w:r>
+        <w:rPr>
+          <w:rStyle w:val="NormalTok"/>
+        </w:rPr>
+        <w:t xml:space="preserve"> </w:t>
+      </w:r>
+      <w:r>
+        <w:rPr>
+          <w:rStyle w:val="DecValTok"/>
+        </w:rPr>
+        <w:t xml:space="preserve">2</w:t>
+      </w:r>
+      <w:r>
+        <w:rPr>
+          <w:rStyle w:val="NormalTok"/>
+        </w:rPr>
+        <w:t xml:space="preserve">, </w:t>
+      </w:r>
+      <w:r>
+        <w:rPr>
+          <w:rStyle w:val="DataTypeTok"/>
+        </w:rPr>
+        <w:t xml:space="preserve">ncol =</w:t>
+      </w:r>
+      <w:r>
+        <w:rPr>
+          <w:rStyle w:val="NormalTok"/>
+        </w:rPr>
+        <w:t xml:space="preserve"> </w:t>
+      </w:r>
+      <w:r>
+        <w:rPr>
+          <w:rStyle w:val="DecValTok"/>
+        </w:rPr>
+        <w:t xml:space="preserve">3</w:t>
+      </w:r>
+      <w:r>
+        <w:rPr>
+          <w:rStyle w:val="NormalTok"/>
+        </w:rPr>
+        <w:t xml:space="preserve">)</w:t>
+      </w:r>
+      <w:r>
+        <w:br/>
+      </w:r>
+      <w:r>
+        <w:rPr>
+          <w:rStyle w:val="NormalTok"/>
+        </w:rPr>
+        <w:t xml:space="preserve">m</w:t>
+      </w:r>
+    </w:p>
+    <w:p>
+      <w:pPr>
+        <w:pStyle w:val="SourceCode"/>
+      </w:pPr>
+      <w:r>
+        <w:rPr>
+          <w:rStyle w:val="VerbatimChar"/>
+        </w:rPr>
+        <w:t xml:space="preserve">##      [,1] [,2] [,3]</w:t>
+      </w:r>
+      <w:r>
+        <w:br/>
+      </w:r>
+      <w:r>
+        <w:rPr>
+          <w:rStyle w:val="VerbatimChar"/>
+        </w:rPr>
+        <w:t xml:space="preserve">## [1,]    1    3    5</w:t>
+      </w:r>
+      <w:r>
+        <w:br/>
+      </w:r>
+      <w:r>
+        <w:rPr>
+          <w:rStyle w:val="VerbatimChar"/>
+        </w:rPr>
+        <w:t xml:space="preserve">## [2,]    2    4    6</w:t>
+      </w:r>
+    </w:p>
+    <w:p>
+      <w:pPr>
+        <w:pStyle w:val="FirstParagraph"/>
+      </w:pPr>
+      <w:r>
+        <w:t xml:space="preserve">You can also create a matrix by creating the dimension attribute on a vector.</w:t>
+      </w:r>
+    </w:p>
+    <w:p>
+      <w:pPr>
+        <w:pStyle w:val="SourceCode"/>
+      </w:pPr>
+      <w:r>
+        <w:rPr>
+          <w:rStyle w:val="NormalTok"/>
+        </w:rPr>
+        <w:t xml:space="preserve">m &lt;-</w:t>
+      </w:r>
+      <w:r>
+        <w:rPr>
+          <w:rStyle w:val="StringTok"/>
+        </w:rPr>
+        <w:t xml:space="preserve"> </w:t>
+      </w:r>
+      <w:r>
+        <w:rPr>
+          <w:rStyle w:val="DecValTok"/>
+        </w:rPr>
+        <w:t xml:space="preserve">1</w:t>
+      </w:r>
+      <w:r>
+        <w:rPr>
+          <w:rStyle w:val="OperatorTok"/>
+        </w:rPr>
+        <w:t xml:space="preserve">:</w:t>
+      </w:r>
+      <w:r>
+        <w:rPr>
+          <w:rStyle w:val="DecValTok"/>
+        </w:rPr>
+        <w:t xml:space="preserve">10</w:t>
+      </w:r>
+      <w:r>
+        <w:br/>
+      </w:r>
+      <w:r>
+        <w:rPr>
+          <w:rStyle w:val="NormalTok"/>
+        </w:rPr>
+        <w:t xml:space="preserve">m</w:t>
+      </w:r>
+    </w:p>
+    <w:p>
+      <w:pPr>
+        <w:pStyle w:val="SourceCode"/>
+      </w:pPr>
+      <w:r>
+        <w:rPr>
+          <w:rStyle w:val="VerbatimChar"/>
+        </w:rPr>
+        <w:t xml:space="preserve">##  [1]  1  2  3  4  5  6  7  8  9 10</w:t>
+      </w:r>
+    </w:p>
+    <w:p>
+      <w:pPr>
+        <w:pStyle w:val="SourceCode"/>
+      </w:pPr>
+      <w:r>
+        <w:rPr>
+          <w:rStyle w:val="KeywordTok"/>
+        </w:rPr>
+        <w:t xml:space="preserve">dim</w:t>
+      </w:r>
+      <w:r>
+        <w:rPr>
+          <w:rStyle w:val="NormalTok"/>
+        </w:rPr>
+        <w:t xml:space="preserve"> (m) &lt;-</w:t>
+      </w:r>
+      <w:r>
+        <w:rPr>
+          <w:rStyle w:val="StringTok"/>
+        </w:rPr>
+        <w:t xml:space="preserve"> </w:t>
+      </w:r>
+      <w:r>
+        <w:rPr>
+          <w:rStyle w:val="KeywordTok"/>
+        </w:rPr>
+        <w:t xml:space="preserve">c</w:t>
+      </w:r>
+      <w:r>
+        <w:rPr>
+          <w:rStyle w:val="NormalTok"/>
+        </w:rPr>
+        <w:t xml:space="preserve">(</w:t>
+      </w:r>
+      <w:r>
+        <w:rPr>
+          <w:rStyle w:val="DecValTok"/>
+        </w:rPr>
+        <w:t xml:space="preserve">2</w:t>
+      </w:r>
+      <w:r>
+        <w:rPr>
+          <w:rStyle w:val="NormalTok"/>
+        </w:rPr>
+        <w:t xml:space="preserve">, </w:t>
+      </w:r>
+      <w:r>
+        <w:rPr>
+          <w:rStyle w:val="DecValTok"/>
+        </w:rPr>
+        <w:t xml:space="preserve">5</w:t>
+      </w:r>
+      <w:r>
+        <w:rPr>
+          <w:rStyle w:val="NormalTok"/>
+        </w:rPr>
+        <w:t xml:space="preserve">)</w:t>
+      </w:r>
+      <w:r>
+        <w:br/>
+      </w:r>
+      <w:r>
+        <w:rPr>
+          <w:rStyle w:val="NormalTok"/>
+        </w:rPr>
+        <w:t xml:space="preserve">m</w:t>
+      </w:r>
+    </w:p>
+    <w:p>
+      <w:pPr>
+        <w:pStyle w:val="SourceCode"/>
+      </w:pPr>
+      <w:r>
+        <w:rPr>
+          <w:rStyle w:val="VerbatimChar"/>
+        </w:rPr>
+        <w:t xml:space="preserve">##      [,1] [,2] [,3] [,4] [,5]</w:t>
+      </w:r>
+      <w:r>
+        <w:br/>
+      </w:r>
+      <w:r>
+        <w:rPr>
+          <w:rStyle w:val="VerbatimChar"/>
+        </w:rPr>
+        <w:t xml:space="preserve">## [1,]    1    3    5    7    9</w:t>
+      </w:r>
+      <w:r>
+        <w:br/>
+      </w:r>
+      <w:r>
+        <w:rPr>
+          <w:rStyle w:val="VerbatimChar"/>
+        </w:rPr>
+        <w:t xml:space="preserve">## [2,]    2    4    6    8   10</w:t>
+      </w:r>
+    </w:p>
+    <w:p>
+      <w:pPr>
+        <w:pStyle w:val="Heading3"/>
+      </w:pPr>
+      <w:bookmarkStart w:id="35" w:name="cbind-ing-and-rbind-ing"/>
+      <w:r>
+        <w:t xml:space="preserve">cbind-ing and rbind-ing</w:t>
+      </w:r>
+      <w:bookmarkEnd w:id="35"/>
+    </w:p>
+    <w:p>
+      <w:pPr>
+        <w:pStyle w:val="FirstParagraph"/>
+      </w:pPr>
+      <w:r>
+        <w:t xml:space="preserve">Matrices can be created by</w:t>
+      </w:r>
+      <w:r>
+        <w:t xml:space="preserve"> </w:t>
+      </w:r>
+      <w:r>
+        <w:rPr>
+          <w:i/>
+        </w:rPr>
+        <w:t xml:space="preserve">column-binding</w:t>
+      </w:r>
+      <w:r>
+        <w:t xml:space="preserve"> </w:t>
+      </w:r>
+      <w:r>
+        <w:t xml:space="preserve">or</w:t>
+      </w:r>
+      <w:r>
+        <w:t xml:space="preserve"> </w:t>
+      </w:r>
+      <w:r>
+        <w:rPr>
+          <w:i/>
+        </w:rPr>
+        <w:t xml:space="preserve">row-binding</w:t>
+      </w:r>
+      <w:r>
+        <w:t xml:space="preserve"> </w:t>
+      </w:r>
+      <w:r>
+        <w:t xml:space="preserve">with</w:t>
+      </w:r>
+      <w:r>
+        <w:t xml:space="preserve"> </w:t>
+      </w:r>
+      <w:r>
+        <w:rPr>
+          <w:b/>
+        </w:rPr>
+        <w:t xml:space="preserve">cbind()</w:t>
+      </w:r>
+      <w:r>
+        <w:t xml:space="preserve"> </w:t>
+      </w:r>
+      <w:r>
+        <w:t xml:space="preserve">and</w:t>
+      </w:r>
+      <w:r>
+        <w:t xml:space="preserve"> </w:t>
+      </w:r>
+      <w:r>
+        <w:rPr>
+          <w:b/>
+        </w:rPr>
+        <w:t xml:space="preserve">rbind()</w:t>
+      </w:r>
+      <w:r>
+        <w:t xml:space="preserve">.</w:t>
+      </w:r>
+    </w:p>
+    <w:p>
+      <w:pPr>
+        <w:pStyle w:val="SourceCode"/>
+      </w:pPr>
+      <w:r>
+        <w:rPr>
+          <w:rStyle w:val="NormalTok"/>
+        </w:rPr>
+        <w:t xml:space="preserve">x &lt;-</w:t>
+      </w:r>
+      <w:r>
+        <w:rPr>
+          <w:rStyle w:val="StringTok"/>
+        </w:rPr>
+        <w:t xml:space="preserve"> </w:t>
+      </w:r>
+      <w:r>
+        <w:rPr>
+          <w:rStyle w:val="DecValTok"/>
+        </w:rPr>
+        <w:t xml:space="preserve">1</w:t>
+      </w:r>
+      <w:r>
+        <w:rPr>
+          <w:rStyle w:val="OperatorTok"/>
+        </w:rPr>
+        <w:t xml:space="preserve">:</w:t>
+      </w:r>
+      <w:r>
+        <w:rPr>
+          <w:rStyle w:val="DecValTok"/>
+        </w:rPr>
+        <w:t xml:space="preserve">3</w:t>
+      </w:r>
+      <w:r>
+        <w:br/>
+      </w:r>
+      <w:r>
+        <w:rPr>
+          <w:rStyle w:val="NormalTok"/>
+        </w:rPr>
+        <w:t xml:space="preserve">y &lt;-</w:t>
+      </w:r>
+      <w:r>
+        <w:rPr>
+          <w:rStyle w:val="StringTok"/>
+        </w:rPr>
+        <w:t xml:space="preserve"> </w:t>
+      </w:r>
+      <w:r>
+        <w:rPr>
+          <w:rStyle w:val="DecValTok"/>
+        </w:rPr>
+        <w:t xml:space="preserve">10</w:t>
+      </w:r>
+      <w:r>
+        <w:rPr>
+          <w:rStyle w:val="OperatorTok"/>
+        </w:rPr>
+        <w:t xml:space="preserve">:</w:t>
+      </w:r>
+      <w:r>
+        <w:rPr>
+          <w:rStyle w:val="DecValTok"/>
+        </w:rPr>
+        <w:t xml:space="preserve">12</w:t>
+      </w:r>
+      <w:r>
+        <w:br/>
+      </w:r>
+      <w:r>
+        <w:rPr>
+          <w:rStyle w:val="KeywordTok"/>
+        </w:rPr>
+        <w:t xml:space="preserve">cbind</w:t>
+      </w:r>
+      <w:r>
+        <w:rPr>
+          <w:rStyle w:val="NormalTok"/>
+        </w:rPr>
+        <w:t xml:space="preserve">(x, y)</w:t>
+      </w:r>
+    </w:p>
+    <w:p>
+      <w:pPr>
+        <w:pStyle w:val="SourceCode"/>
+      </w:pPr>
+      <w:r>
+        <w:rPr>
+          <w:rStyle w:val="VerbatimChar"/>
+        </w:rPr>
+        <w:t xml:space="preserve">##      x  y</w:t>
+      </w:r>
+      <w:r>
+        <w:br/>
+      </w:r>
+      <w:r>
+        <w:rPr>
+          <w:rStyle w:val="VerbatimChar"/>
+        </w:rPr>
+        <w:t xml:space="preserve">## [1,] 1 10</w:t>
+      </w:r>
+      <w:r>
+        <w:br/>
+      </w:r>
+      <w:r>
+        <w:rPr>
+          <w:rStyle w:val="VerbatimChar"/>
+        </w:rPr>
+        <w:t xml:space="preserve">## [2,] 2 11</w:t>
+      </w:r>
+      <w:r>
+        <w:br/>
+      </w:r>
+      <w:r>
+        <w:rPr>
+          <w:rStyle w:val="VerbatimChar"/>
+        </w:rPr>
+        <w:t xml:space="preserve">## [3,] 3 12</w:t>
+      </w:r>
+    </w:p>
+    <w:p>
+      <w:pPr>
+        <w:pStyle w:val="SourceCode"/>
+      </w:pPr>
+      <w:r>
+        <w:rPr>
+          <w:rStyle w:val="KeywordTok"/>
+        </w:rPr>
+        <w:t xml:space="preserve">rbind</w:t>
+      </w:r>
+      <w:r>
+        <w:rPr>
+          <w:rStyle w:val="NormalTok"/>
+        </w:rPr>
+        <w:t xml:space="preserve">(x, y)</w:t>
+      </w:r>
+    </w:p>
+    <w:p>
+      <w:pPr>
+        <w:pStyle w:val="SourceCode"/>
+      </w:pPr>
+      <w:r>
+        <w:rPr>
+          <w:rStyle w:val="VerbatimChar"/>
+        </w:rPr>
+        <w:t xml:space="preserve">##   [,1] [,2] [,3]</w:t>
+      </w:r>
+      <w:r>
+        <w:br/>
+      </w:r>
+      <w:r>
+        <w:rPr>
+          <w:rStyle w:val="VerbatimChar"/>
+        </w:rPr>
+        <w:t xml:space="preserve">## x    1    2    3</w:t>
+      </w:r>
+      <w:r>
+        <w:br/>
+      </w:r>
+      <w:r>
+        <w:rPr>
+          <w:rStyle w:val="VerbatimChar"/>
+        </w:rPr>
+        <w:t xml:space="preserve">## y   10   11   12</w:t>
+      </w:r>
+    </w:p>
+    <w:p>
+      <w:pPr>
+        <w:pStyle w:val="Heading3"/>
+      </w:pPr>
+      <w:bookmarkStart w:id="36" w:name="factors"/>
+      <w:r>
+        <w:t xml:space="preserve">Factors</w:t>
+      </w:r>
+      <w:bookmarkEnd w:id="36"/>
+    </w:p>
+    <w:p>
+      <w:pPr>
+        <w:pStyle w:val="FirstParagraph"/>
+      </w:pPr>
+      <w:r>
+        <w:t xml:space="preserve">Factors are used to represent categorical data. There’s two types of factor, there is unordered or ordered. One can think of a factor as an integer vector where each integer has a</w:t>
+      </w:r>
+      <w:r>
+        <w:t xml:space="preserve"> </w:t>
+      </w:r>
+      <w:r>
+        <w:rPr>
+          <w:i/>
+        </w:rPr>
+        <w:t xml:space="preserve">label</w:t>
+      </w:r>
+      <w:r>
+        <w:t xml:space="preserve">.</w:t>
+      </w:r>
+    </w:p>
+    <w:p>
+      <w:pPr>
+        <w:pStyle w:val="Compact"/>
+        <w:numPr>
+          <w:numId w:val="1005"/>
+          <w:ilvl w:val="0"/>
+        </w:numPr>
+      </w:pPr>
+      <w:r>
+        <w:t xml:space="preserve">Factors are treated specially by modeling functions like</w:t>
+      </w:r>
+      <w:r>
+        <w:t xml:space="preserve"> </w:t>
+      </w:r>
+      <w:r>
+        <w:rPr>
+          <w:b/>
+        </w:rPr>
+        <w:t xml:space="preserve">lm()</w:t>
+      </w:r>
+      <w:r>
+        <w:t xml:space="preserve"> </w:t>
+      </w:r>
+      <w:r>
+        <w:t xml:space="preserve">and</w:t>
+      </w:r>
+      <w:r>
+        <w:t xml:space="preserve"> </w:t>
+      </w:r>
+      <w:r>
+        <w:rPr>
+          <w:b/>
+        </w:rPr>
+        <w:t xml:space="preserve">glm()</w:t>
+      </w:r>
+      <w:r>
+        <w:br/>
+      </w:r>
+    </w:p>
+    <w:p>
+      <w:pPr>
+        <w:pStyle w:val="Compact"/>
+        <w:numPr>
+          <w:numId w:val="1005"/>
+          <w:ilvl w:val="0"/>
+        </w:numPr>
+      </w:pPr>
+      <w:r>
+        <w:t xml:space="preserve">Using factors with labels is better than using using integers because factors are self-describing; having a variable that has values</w:t>
+      </w:r>
+      <w:r>
+        <w:t xml:space="preserve"> </w:t>
+      </w:r>
+      <w:r>
+        <w:t xml:space="preserve">“</w:t>
+      </w:r>
+      <w:r>
+        <w:t xml:space="preserve">Male</w:t>
+      </w:r>
+      <w:r>
+        <w:t xml:space="preserve">”</w:t>
+      </w:r>
+      <w:r>
+        <w:t xml:space="preserve"> </w:t>
+      </w:r>
+      <w:r>
+        <w:t xml:space="preserve">and</w:t>
+      </w:r>
+      <w:r>
+        <w:t xml:space="preserve"> </w:t>
+      </w:r>
+      <w:r>
+        <w:t xml:space="preserve">“</w:t>
+      </w:r>
+      <w:r>
+        <w:t xml:space="preserve">Female</w:t>
+      </w:r>
+      <w:r>
+        <w:t xml:space="preserve">”</w:t>
+      </w:r>
+      <w:r>
+        <w:t xml:space="preserve"> </w:t>
+      </w:r>
+      <w:r>
+        <w:t xml:space="preserve">is better than a variable that has values 1 and 2.</w:t>
+      </w:r>
+    </w:p>
+    <w:p>
+      <w:pPr>
+        <w:pStyle w:val="SourceCode"/>
+      </w:pPr>
+      <w:r>
+        <w:rPr>
+          <w:rStyle w:val="NormalTok"/>
+        </w:rPr>
+        <w:t xml:space="preserve">x &lt;-</w:t>
+      </w:r>
+      <w:r>
+        <w:rPr>
+          <w:rStyle w:val="StringTok"/>
+        </w:rPr>
+        <w:t xml:space="preserve"> </w:t>
+      </w:r>
+      <w:r>
+        <w:rPr>
+          <w:rStyle w:val="KeywordTok"/>
+        </w:rPr>
+        <w:t xml:space="preserve">factor</w:t>
+      </w:r>
+      <w:r>
+        <w:rPr>
+          <w:rStyle w:val="NormalTok"/>
+        </w:rPr>
+        <w:t xml:space="preserve">(</w:t>
+      </w:r>
+      <w:r>
+        <w:rPr>
+          <w:rStyle w:val="KeywordTok"/>
+        </w:rPr>
+        <w:t xml:space="preserve">c</w:t>
+      </w:r>
+      <w:r>
+        <w:rPr>
+          <w:rStyle w:val="NormalTok"/>
+        </w:rPr>
+        <w:t xml:space="preserve">(</w:t>
+      </w:r>
+      <w:r>
+        <w:rPr>
+          <w:rStyle w:val="StringTok"/>
+        </w:rPr>
+        <w:t xml:space="preserve">"yes"</w:t>
+      </w:r>
+      <w:r>
+        <w:rPr>
+          <w:rStyle w:val="NormalTok"/>
+        </w:rPr>
+        <w:t xml:space="preserve">, </w:t>
+      </w:r>
+      <w:r>
+        <w:rPr>
+          <w:rStyle w:val="StringTok"/>
+        </w:rPr>
+        <w:t xml:space="preserve">"yes"</w:t>
+      </w:r>
+      <w:r>
+        <w:rPr>
+          <w:rStyle w:val="NormalTok"/>
+        </w:rPr>
+        <w:t xml:space="preserve">, </w:t>
+      </w:r>
+      <w:r>
+        <w:rPr>
+          <w:rStyle w:val="StringTok"/>
+        </w:rPr>
+        <w:t xml:space="preserve">"no"</w:t>
+      </w:r>
+      <w:r>
+        <w:rPr>
+          <w:rStyle w:val="NormalTok"/>
+        </w:rPr>
+        <w:t xml:space="preserve">, </w:t>
+      </w:r>
+      <w:r>
+        <w:rPr>
+          <w:rStyle w:val="StringTok"/>
+        </w:rPr>
+        <w:t xml:space="preserve">"yes"</w:t>
+      </w:r>
+      <w:r>
+        <w:rPr>
+          <w:rStyle w:val="NormalTok"/>
+        </w:rPr>
+        <w:t xml:space="preserve">, </w:t>
+      </w:r>
+      <w:r>
+        <w:rPr>
+          <w:rStyle w:val="StringTok"/>
+        </w:rPr>
+        <w:t xml:space="preserve">"no"</w:t>
+      </w:r>
+      <w:r>
+        <w:rPr>
+          <w:rStyle w:val="NormalTok"/>
+        </w:rPr>
+        <w:t xml:space="preserve">))</w:t>
+      </w:r>
+      <w:r>
+        <w:br/>
+      </w:r>
+      <w:r>
+        <w:rPr>
+          <w:rStyle w:val="NormalTok"/>
+        </w:rPr>
+        <w:t xml:space="preserve">x</w:t>
+      </w:r>
+    </w:p>
+    <w:p>
+      <w:pPr>
+        <w:pStyle w:val="SourceCode"/>
+      </w:pPr>
+      <w:r>
+        <w:rPr>
+          <w:rStyle w:val="VerbatimChar"/>
+        </w:rPr>
+        <w:t xml:space="preserve">## [1] yes yes no  yes no </w:t>
+      </w:r>
+      <w:r>
+        <w:br/>
+      </w:r>
+      <w:r>
+        <w:rPr>
+          <w:rStyle w:val="VerbatimChar"/>
+        </w:rPr>
+        <w:t xml:space="preserve">## Levels: no yes</w:t>
+      </w:r>
+    </w:p>
+    <w:p>
+      <w:pPr>
+        <w:pStyle w:val="SourceCode"/>
+      </w:pPr>
+      <w:r>
+        <w:rPr>
+          <w:rStyle w:val="KeywordTok"/>
+        </w:rPr>
+        <w:t xml:space="preserve">table</w:t>
+      </w:r>
+      <w:r>
+        <w:rPr>
+          <w:rStyle w:val="NormalTok"/>
+        </w:rPr>
+        <w:t xml:space="preserve">(x)</w:t>
+      </w:r>
+    </w:p>
+    <w:p>
+      <w:pPr>
+        <w:pStyle w:val="SourceCode"/>
+      </w:pPr>
+      <w:r>
+        <w:rPr>
+          <w:rStyle w:val="VerbatimChar"/>
+        </w:rPr>
+        <w:t xml:space="preserve">## x</w:t>
+      </w:r>
+      <w:r>
+        <w:br/>
+      </w:r>
+      <w:r>
+        <w:rPr>
+          <w:rStyle w:val="VerbatimChar"/>
+        </w:rPr>
+        <w:t xml:space="preserve">##  no yes </w:t>
+      </w:r>
+      <w:r>
+        <w:br/>
+      </w:r>
+      <w:r>
+        <w:rPr>
+          <w:rStyle w:val="VerbatimChar"/>
+        </w:rPr>
+        <w:t xml:space="preserve">##   2   3</w:t>
+      </w:r>
+    </w:p>
+    <w:p>
+      <w:pPr>
+        <w:pStyle w:val="SourceCode"/>
+      </w:pPr>
+      <w:r>
+        <w:rPr>
+          <w:rStyle w:val="KeywordTok"/>
+        </w:rPr>
+        <w:t xml:space="preserve">unclass</w:t>
+      </w:r>
+      <w:r>
+        <w:rPr>
+          <w:rStyle w:val="NormalTok"/>
+        </w:rPr>
+        <w:t xml:space="preserve">(x)</w:t>
+      </w:r>
+    </w:p>
+    <w:p>
+      <w:pPr>
+        <w:pStyle w:val="SourceCode"/>
+      </w:pPr>
+      <w:r>
+        <w:rPr>
+          <w:rStyle w:val="VerbatimChar"/>
+        </w:rPr>
+        <w:t xml:space="preserve">## [1] 2 2 1 2 1</w:t>
+      </w:r>
+      <w:r>
+        <w:br/>
+      </w:r>
+      <w:r>
+        <w:rPr>
+          <w:rStyle w:val="VerbatimChar"/>
+        </w:rPr>
+        <w:t xml:space="preserve">## attr(,"levels")</w:t>
+      </w:r>
+      <w:r>
+        <w:br/>
+      </w:r>
+      <w:r>
+        <w:rPr>
+          <w:rStyle w:val="VerbatimChar"/>
+        </w:rPr>
+        <w:t xml:space="preserve">## [1] "no"  "yes"</w:t>
+      </w:r>
+    </w:p>
+    <w:p>
+      <w:pPr>
+        <w:pStyle w:val="FirstParagraph"/>
+      </w:pPr>
+      <w:r>
+        <w:t xml:space="preserve">The order of the levels can be set using the</w:t>
+      </w:r>
+      <w:r>
+        <w:t xml:space="preserve"> </w:t>
+      </w:r>
+      <w:r>
+        <w:rPr>
+          <w:b/>
+        </w:rPr>
+        <w:t xml:space="preserve">levels</w:t>
+      </w:r>
+      <w:r>
+        <w:t xml:space="preserve"> </w:t>
+      </w:r>
+      <w:r>
+        <w:t xml:space="preserve">argument to</w:t>
+      </w:r>
+      <w:r>
+        <w:t xml:space="preserve"> </w:t>
+      </w:r>
+      <w:r>
+        <w:rPr>
+          <w:b/>
+        </w:rPr>
+        <w:t xml:space="preserve">factor()</w:t>
+      </w:r>
+      <w:r>
+        <w:t xml:space="preserve">. This can be important in linear modeling because the fist level is used as the baseline level.</w:t>
+      </w:r>
+    </w:p>
+    <w:p>
+      <w:pPr>
+        <w:pStyle w:val="SourceCode"/>
+      </w:pPr>
+      <w:r>
+        <w:rPr>
+          <w:rStyle w:val="NormalTok"/>
+        </w:rPr>
+        <w:t xml:space="preserve">x &lt;-</w:t>
+      </w:r>
+      <w:r>
+        <w:rPr>
+          <w:rStyle w:val="StringTok"/>
+        </w:rPr>
+        <w:t xml:space="preserve"> </w:t>
+      </w:r>
+      <w:r>
+        <w:rPr>
+          <w:rStyle w:val="KeywordTok"/>
+        </w:rPr>
+        <w:t xml:space="preserve">factor</w:t>
+      </w:r>
+      <w:r>
+        <w:rPr>
+          <w:rStyle w:val="NormalTok"/>
+        </w:rPr>
+        <w:t xml:space="preserve">(</w:t>
+      </w:r>
+      <w:r>
+        <w:rPr>
+          <w:rStyle w:val="KeywordTok"/>
+        </w:rPr>
+        <w:t xml:space="preserve">c</w:t>
+      </w:r>
+      <w:r>
+        <w:rPr>
+          <w:rStyle w:val="NormalTok"/>
+        </w:rPr>
+        <w:t xml:space="preserve">(</w:t>
+      </w:r>
+      <w:r>
+        <w:rPr>
+          <w:rStyle w:val="StringTok"/>
+        </w:rPr>
+        <w:t xml:space="preserve">"yes"</w:t>
+      </w:r>
+      <w:r>
+        <w:rPr>
+          <w:rStyle w:val="NormalTok"/>
+        </w:rPr>
+        <w:t xml:space="preserve">, </w:t>
+      </w:r>
+      <w:r>
+        <w:rPr>
+          <w:rStyle w:val="StringTok"/>
+        </w:rPr>
+        <w:t xml:space="preserve">"yes"</w:t>
+      </w:r>
+      <w:r>
+        <w:rPr>
+          <w:rStyle w:val="NormalTok"/>
+        </w:rPr>
+        <w:t xml:space="preserve">, </w:t>
+      </w:r>
+      <w:r>
+        <w:rPr>
+          <w:rStyle w:val="StringTok"/>
+        </w:rPr>
+        <w:t xml:space="preserve">"no"</w:t>
+      </w:r>
+      <w:r>
+        <w:rPr>
+          <w:rStyle w:val="NormalTok"/>
+        </w:rPr>
+        <w:t xml:space="preserve">, </w:t>
+      </w:r>
+      <w:r>
+        <w:rPr>
+          <w:rStyle w:val="StringTok"/>
+        </w:rPr>
+        <w:t xml:space="preserve">"yes"</w:t>
+      </w:r>
+      <w:r>
+        <w:rPr>
+          <w:rStyle w:val="NormalTok"/>
+        </w:rPr>
+        <w:t xml:space="preserve">, </w:t>
+      </w:r>
+      <w:r>
+        <w:rPr>
+          <w:rStyle w:val="StringTok"/>
+        </w:rPr>
+        <w:t xml:space="preserve">"no"</w:t>
+      </w:r>
+      <w:r>
+        <w:rPr>
+          <w:rStyle w:val="NormalTok"/>
+        </w:rPr>
+        <w:t xml:space="preserve">), </w:t>
+      </w:r>
+      <w:r>
+        <w:rPr>
+          <w:rStyle w:val="DataTypeTok"/>
+        </w:rPr>
+        <w:t xml:space="preserve">level =</w:t>
+      </w:r>
+      <w:r>
+        <w:rPr>
+          <w:rStyle w:val="NormalTok"/>
+        </w:rPr>
+        <w:t xml:space="preserve"> </w:t>
+      </w:r>
+      <w:r>
+        <w:rPr>
+          <w:rStyle w:val="KeywordTok"/>
+        </w:rPr>
+        <w:t xml:space="preserve">c</w:t>
+      </w:r>
+      <w:r>
+        <w:rPr>
+          <w:rStyle w:val="NormalTok"/>
+        </w:rPr>
+        <w:t xml:space="preserve">(</w:t>
+      </w:r>
+      <w:r>
+        <w:rPr>
+          <w:rStyle w:val="StringTok"/>
+        </w:rPr>
+        <w:t xml:space="preserve">"yes"</w:t>
+      </w:r>
+      <w:r>
+        <w:rPr>
+          <w:rStyle w:val="NormalTok"/>
+        </w:rPr>
+        <w:t xml:space="preserve">, </w:t>
+      </w:r>
+      <w:r>
+        <w:rPr>
+          <w:rStyle w:val="StringTok"/>
+        </w:rPr>
+        <w:t xml:space="preserve">"no"</w:t>
+      </w:r>
+      <w:r>
+        <w:rPr>
+          <w:rStyle w:val="NormalTok"/>
+        </w:rPr>
+        <w:t xml:space="preserve">))</w:t>
+      </w:r>
+      <w:r>
+        <w:br/>
+      </w:r>
+      <w:r>
+        <w:rPr>
+          <w:rStyle w:val="NormalTok"/>
+        </w:rPr>
+        <w:t xml:space="preserve">x</w:t>
+      </w:r>
+    </w:p>
+    <w:p>
+      <w:pPr>
+        <w:pStyle w:val="SourceCode"/>
+      </w:pPr>
+      <w:r>
+        <w:rPr>
+          <w:rStyle w:val="VerbatimChar"/>
+        </w:rPr>
+        <w:t xml:space="preserve">## [1] yes yes no  yes no </w:t>
+      </w:r>
+      <w:r>
+        <w:br/>
+      </w:r>
+      <w:r>
+        <w:rPr>
+          <w:rStyle w:val="VerbatimChar"/>
+        </w:rPr>
+        <w:t xml:space="preserve">## Levels: yes no</w:t>
+      </w:r>
+    </w:p>
+    <w:p>
+      <w:pPr>
+        <w:pStyle w:val="SourceCode"/>
+      </w:pPr>
+      <w:r>
+        <w:rPr>
+          <w:rStyle w:val="KeywordTok"/>
+        </w:rPr>
+        <w:t xml:space="preserve">unclass</w:t>
+      </w:r>
+      <w:r>
+        <w:rPr>
+          <w:rStyle w:val="NormalTok"/>
+        </w:rPr>
+        <w:t xml:space="preserve">(x)</w:t>
+      </w:r>
+    </w:p>
+    <w:p>
+      <w:pPr>
+        <w:pStyle w:val="SourceCode"/>
+      </w:pPr>
+      <w:r>
+        <w:rPr>
+          <w:rStyle w:val="VerbatimChar"/>
+        </w:rPr>
+        <w:t xml:space="preserve">## [1] 1 1 2 1 2</w:t>
+      </w:r>
+      <w:r>
+        <w:br/>
+      </w:r>
+      <w:r>
+        <w:rPr>
+          <w:rStyle w:val="VerbatimChar"/>
+        </w:rPr>
+        <w:t xml:space="preserve">## attr(,"levels")</w:t>
+      </w:r>
+      <w:r>
+        <w:br/>
+      </w:r>
+      <w:r>
+        <w:rPr>
+          <w:rStyle w:val="VerbatimChar"/>
+        </w:rPr>
+        <w:t xml:space="preserve">## [1] "yes" "no"</w:t>
+      </w:r>
+    </w:p>
+    <w:p>
+      <w:pPr>
+        <w:pStyle w:val="FirstParagraph"/>
+      </w:pPr>
+    </w:p>
+    <w:p>
+      <w:pPr>
+        <w:pStyle w:val="Heading3"/>
+      </w:pPr>
+      <w:bookmarkStart w:id="37" w:name="missing-values"/>
+      <w:r>
+        <w:t xml:space="preserve">Missing Values</w:t>
+      </w:r>
+      <w:bookmarkEnd w:id="37"/>
+    </w:p>
+    <w:p>
+      <w:pPr>
+        <w:pStyle w:val="FirstParagraph"/>
+      </w:pPr>
+      <w:r>
+        <w:t xml:space="preserve">Missing values in R are denoted by either</w:t>
+      </w:r>
+      <w:r>
+        <w:t xml:space="preserve"> </w:t>
+      </w:r>
+      <w:r>
+        <w:rPr>
+          <w:b/>
+        </w:rPr>
+        <w:t xml:space="preserve">NA</w:t>
+      </w:r>
+      <w:r>
+        <w:t xml:space="preserve"> </w:t>
+      </w:r>
+      <w:r>
+        <w:t xml:space="preserve">or</w:t>
+      </w:r>
+      <w:r>
+        <w:t xml:space="preserve"> </w:t>
+      </w:r>
+      <w:r>
+        <w:rPr>
+          <w:b/>
+        </w:rPr>
+        <w:t xml:space="preserve">NAN</w:t>
+      </w:r>
+      <w:r>
+        <w:t xml:space="preserve">.</w:t>
+      </w:r>
+      <w:r>
+        <w:t xml:space="preserve"> </w:t>
+      </w:r>
+      <w:r>
+        <w:rPr>
+          <w:b/>
+        </w:rPr>
+        <w:t xml:space="preserve">NAN</w:t>
+      </w:r>
+      <w:r>
+        <w:t xml:space="preserve"> </w:t>
+      </w:r>
+      <w:r>
+        <w:t xml:space="preserve">is used for undefined mathematical operations. And</w:t>
+      </w:r>
+      <w:r>
+        <w:t xml:space="preserve"> </w:t>
+      </w:r>
+      <w:r>
+        <w:rPr>
+          <w:b/>
+        </w:rPr>
+        <w:t xml:space="preserve">NA</w:t>
+      </w:r>
+      <w:r>
+        <w:t xml:space="preserve"> </w:t>
+      </w:r>
+      <w:r>
+        <w:t xml:space="preserve">is used for everything else.</w:t>
+      </w:r>
+    </w:p>
+    <w:p>
+      <w:pPr>
+        <w:pStyle w:val="Compact"/>
+        <w:numPr>
+          <w:numId w:val="1006"/>
+          <w:ilvl w:val="0"/>
+        </w:numPr>
+      </w:pPr>
+      <w:r>
+        <w:rPr>
+          <w:b/>
+        </w:rPr>
+        <w:t xml:space="preserve">is.na()</w:t>
+      </w:r>
+      <w:r>
+        <w:t xml:space="preserve"> </w:t>
+      </w:r>
+      <w:r>
+        <w:t xml:space="preserve">is used to test objects if they are</w:t>
+      </w:r>
+      <w:r>
+        <w:t xml:space="preserve"> </w:t>
+      </w:r>
+      <w:r>
+        <w:rPr>
+          <w:b/>
+        </w:rPr>
+        <w:t xml:space="preserve">NA</w:t>
+      </w:r>
+      <w:r>
+        <w:br/>
+      </w:r>
+    </w:p>
+    <w:p>
+      <w:pPr>
+        <w:pStyle w:val="Compact"/>
+        <w:numPr>
+          <w:numId w:val="1006"/>
+          <w:ilvl w:val="0"/>
+        </w:numPr>
+      </w:pPr>
+      <w:r>
+        <w:rPr>
+          <w:b/>
+        </w:rPr>
+        <w:t xml:space="preserve">is.nan()</w:t>
+      </w:r>
+      <w:r>
+        <w:t xml:space="preserve"> </w:t>
+      </w:r>
+      <w:r>
+        <w:t xml:space="preserve">is used to test for</w:t>
+      </w:r>
+      <w:r>
+        <w:t xml:space="preserve"> </w:t>
+      </w:r>
+      <w:r>
+        <w:rPr>
+          <w:b/>
+        </w:rPr>
+        <w:t xml:space="preserve">NaN</w:t>
+      </w:r>
+      <w:r>
+        <w:br/>
+      </w:r>
+    </w:p>
+    <w:p>
+      <w:pPr>
+        <w:pStyle w:val="Compact"/>
+        <w:numPr>
+          <w:numId w:val="1006"/>
+          <w:ilvl w:val="0"/>
+        </w:numPr>
+      </w:pPr>
+      <w:r>
+        <w:rPr>
+          <w:b/>
+        </w:rPr>
+        <w:t xml:space="preserve">NA</w:t>
+      </w:r>
+      <w:r>
+        <w:t xml:space="preserve"> </w:t>
+      </w:r>
+      <w:r>
+        <w:t xml:space="preserve">values have a class also, so there are integer</w:t>
+      </w:r>
+      <w:r>
+        <w:t xml:space="preserve"> </w:t>
+      </w:r>
+      <w:r>
+        <w:rPr>
+          <w:b/>
+        </w:rPr>
+        <w:t xml:space="preserve">NA</w:t>
+      </w:r>
+      <w:r>
+        <w:t xml:space="preserve"> </w:t>
+      </w:r>
+      <w:r>
+        <w:t xml:space="preserve">character</w:t>
+      </w:r>
+      <w:r>
+        <w:t xml:space="preserve"> </w:t>
+      </w:r>
+      <w:r>
+        <w:rPr>
+          <w:b/>
+        </w:rPr>
+        <w:t xml:space="preserve">NA</w:t>
+      </w:r>
+      <w:r>
+        <w:t xml:space="preserve">, etc.</w:t>
+      </w:r>
+      <w:r>
+        <w:br/>
+      </w:r>
+    </w:p>
+    <w:p>
+      <w:pPr>
+        <w:pStyle w:val="Compact"/>
+        <w:numPr>
+          <w:numId w:val="1006"/>
+          <w:ilvl w:val="0"/>
+        </w:numPr>
+      </w:pPr>
+      <w:r>
+        <w:t xml:space="preserve">A</w:t>
+      </w:r>
+      <w:r>
+        <w:t xml:space="preserve"> </w:t>
+      </w:r>
+      <w:r>
+        <w:rPr>
+          <w:b/>
+        </w:rPr>
+        <w:t xml:space="preserve">NaN</w:t>
+      </w:r>
+      <w:r>
+        <w:t xml:space="preserve"> </w:t>
+      </w:r>
+      <w:r>
+        <w:t xml:space="preserve">value is also</w:t>
+      </w:r>
+      <w:r>
+        <w:t xml:space="preserve"> </w:t>
+      </w:r>
+      <w:r>
+        <w:rPr>
+          <w:b/>
+        </w:rPr>
+        <w:t xml:space="preserve">NA</w:t>
+      </w:r>
+      <w:r>
+        <w:t xml:space="preserve"> </w:t>
+      </w:r>
+      <w:r>
+        <w:t xml:space="preserve">but the converse is not true.</w:t>
+      </w:r>
+    </w:p>
+    <w:p>
+      <w:pPr>
+        <w:pStyle w:val="FirstParagraph"/>
+      </w:pPr>
+    </w:p>
+    <w:p>
+      <w:pPr>
+        <w:pStyle w:val="SourceCode"/>
+      </w:pPr>
+      <w:r>
+        <w:rPr>
+          <w:rStyle w:val="NormalTok"/>
+        </w:rPr>
+        <w:t xml:space="preserve">x &lt;-</w:t>
+      </w:r>
+      <w:r>
+        <w:rPr>
+          <w:rStyle w:val="StringTok"/>
+        </w:rPr>
+        <w:t xml:space="preserve"> </w:t>
+      </w:r>
+      <w:r>
+        <w:rPr>
+          <w:rStyle w:val="KeywordTok"/>
+        </w:rPr>
+        <w:t xml:space="preserve">c</w:t>
+      </w:r>
+      <w:r>
+        <w:rPr>
+          <w:rStyle w:val="NormalTok"/>
+        </w:rPr>
+        <w:t xml:space="preserve">(</w:t>
+      </w:r>
+      <w:r>
+        <w:rPr>
+          <w:rStyle w:val="DecValTok"/>
+        </w:rPr>
+        <w:t xml:space="preserve">1</w:t>
+      </w:r>
+      <w:r>
+        <w:rPr>
+          <w:rStyle w:val="NormalTok"/>
+        </w:rPr>
+        <w:t xml:space="preserve">, </w:t>
+      </w:r>
+      <w:r>
+        <w:rPr>
+          <w:rStyle w:val="DecValTok"/>
+        </w:rPr>
+        <w:t xml:space="preserve">2</w:t>
+      </w:r>
+      <w:r>
+        <w:rPr>
+          <w:rStyle w:val="NormalTok"/>
+        </w:rPr>
+        <w:t xml:space="preserve">, </w:t>
+      </w:r>
+      <w:r>
+        <w:rPr>
+          <w:rStyle w:val="OtherTok"/>
+        </w:rPr>
+        <w:t xml:space="preserve">NA</w:t>
+      </w:r>
+      <w:r>
+        <w:rPr>
+          <w:rStyle w:val="NormalTok"/>
+        </w:rPr>
+        <w:t xml:space="preserve">, </w:t>
+      </w:r>
+      <w:r>
+        <w:rPr>
+          <w:rStyle w:val="DecValTok"/>
+        </w:rPr>
+        <w:t xml:space="preserve">10</w:t>
+      </w:r>
+      <w:r>
+        <w:rPr>
+          <w:rStyle w:val="NormalTok"/>
+        </w:rPr>
+        <w:t xml:space="preserve">, </w:t>
+      </w:r>
+      <w:r>
+        <w:rPr>
+          <w:rStyle w:val="DecValTok"/>
+        </w:rPr>
+        <w:t xml:space="preserve">3</w:t>
+      </w:r>
+      <w:r>
+        <w:rPr>
+          <w:rStyle w:val="NormalTok"/>
+        </w:rPr>
+        <w:t xml:space="preserve">)</w:t>
+      </w:r>
+      <w:r>
+        <w:br/>
+      </w:r>
+      <w:r>
+        <w:rPr>
+          <w:rStyle w:val="KeywordTok"/>
+        </w:rPr>
+        <w:t xml:space="preserve">is.na</w:t>
+      </w:r>
+      <w:r>
+        <w:rPr>
+          <w:rStyle w:val="NormalTok"/>
+        </w:rPr>
+        <w:t xml:space="preserve">(x)</w:t>
+      </w:r>
+    </w:p>
+    <w:p>
+      <w:pPr>
+        <w:pStyle w:val="SourceCode"/>
+      </w:pPr>
+      <w:r>
+        <w:rPr>
+          <w:rStyle w:val="VerbatimChar"/>
+        </w:rPr>
+        <w:t xml:space="preserve">## [1] FALSE FALSE  TRUE FALSE FALSE</w:t>
+      </w:r>
+    </w:p>
+    <w:p>
+      <w:pPr>
+        <w:pStyle w:val="SourceCode"/>
+      </w:pPr>
+      <w:r>
+        <w:rPr>
+          <w:rStyle w:val="KeywordTok"/>
+        </w:rPr>
+        <w:t xml:space="preserve">is.nan</w:t>
+      </w:r>
+      <w:r>
+        <w:rPr>
+          <w:rStyle w:val="NormalTok"/>
+        </w:rPr>
+        <w:t xml:space="preserve">(x)</w:t>
+      </w:r>
+    </w:p>
+    <w:p>
+      <w:pPr>
+        <w:pStyle w:val="SourceCode"/>
+      </w:pPr>
+      <w:r>
+        <w:rPr>
+          <w:rStyle w:val="VerbatimChar"/>
+        </w:rPr>
+        <w:t xml:space="preserve">## [1] FALSE FALSE FALSE FALSE FALSE</w:t>
+      </w:r>
+    </w:p>
+    <w:p>
+      <w:pPr>
+        <w:pStyle w:val="SourceCode"/>
+      </w:pPr>
+      <w:r>
+        <w:rPr>
+          <w:rStyle w:val="NormalTok"/>
+        </w:rPr>
+        <w:t xml:space="preserve">x &lt;-</w:t>
+      </w:r>
+      <w:r>
+        <w:rPr>
+          <w:rStyle w:val="StringTok"/>
+        </w:rPr>
+        <w:t xml:space="preserve"> </w:t>
+      </w:r>
+      <w:r>
+        <w:rPr>
+          <w:rStyle w:val="KeywordTok"/>
+        </w:rPr>
+        <w:t xml:space="preserve">c</w:t>
+      </w:r>
+      <w:r>
+        <w:rPr>
+          <w:rStyle w:val="NormalTok"/>
+        </w:rPr>
+        <w:t xml:space="preserve">(</w:t>
+      </w:r>
+      <w:r>
+        <w:rPr>
+          <w:rStyle w:val="DecValTok"/>
+        </w:rPr>
+        <w:t xml:space="preserve">1</w:t>
+      </w:r>
+      <w:r>
+        <w:rPr>
+          <w:rStyle w:val="NormalTok"/>
+        </w:rPr>
+        <w:t xml:space="preserve">, </w:t>
+      </w:r>
+      <w:r>
+        <w:rPr>
+          <w:rStyle w:val="DecValTok"/>
+        </w:rPr>
+        <w:t xml:space="preserve">2</w:t>
+      </w:r>
+      <w:r>
+        <w:rPr>
+          <w:rStyle w:val="NormalTok"/>
+        </w:rPr>
+        <w:t xml:space="preserve">, </w:t>
+      </w:r>
+      <w:r>
+        <w:rPr>
+          <w:rStyle w:val="OtherTok"/>
+        </w:rPr>
+        <w:t xml:space="preserve">NaN</w:t>
+      </w:r>
+      <w:r>
+        <w:rPr>
+          <w:rStyle w:val="NormalTok"/>
+        </w:rPr>
+        <w:t xml:space="preserve">, </w:t>
+      </w:r>
+      <w:r>
+        <w:rPr>
+          <w:rStyle w:val="OtherTok"/>
+        </w:rPr>
+        <w:t xml:space="preserve">NA</w:t>
+      </w:r>
+      <w:r>
+        <w:rPr>
+          <w:rStyle w:val="NormalTok"/>
+        </w:rPr>
+        <w:t xml:space="preserve">, </w:t>
+      </w:r>
+      <w:r>
+        <w:rPr>
+          <w:rStyle w:val="DecValTok"/>
+        </w:rPr>
+        <w:t xml:space="preserve">4</w:t>
+      </w:r>
+      <w:r>
+        <w:rPr>
+          <w:rStyle w:val="NormalTok"/>
+        </w:rPr>
+        <w:t xml:space="preserve">)</w:t>
+      </w:r>
+      <w:r>
+        <w:br/>
+      </w:r>
+      <w:r>
+        <w:rPr>
+          <w:rStyle w:val="KeywordTok"/>
+        </w:rPr>
+        <w:t xml:space="preserve">is.na</w:t>
+      </w:r>
+      <w:r>
+        <w:rPr>
+          <w:rStyle w:val="NormalTok"/>
+        </w:rPr>
+        <w:t xml:space="preserve">(x)</w:t>
+      </w:r>
+    </w:p>
+    <w:p>
+      <w:pPr>
+        <w:pStyle w:val="SourceCode"/>
+      </w:pPr>
+      <w:r>
+        <w:rPr>
+          <w:rStyle w:val="VerbatimChar"/>
+        </w:rPr>
+        <w:t xml:space="preserve">## [1] FALSE FALSE  TRUE  TRUE FALSE</w:t>
+      </w:r>
+    </w:p>
+    <w:p>
+      <w:pPr>
+        <w:pStyle w:val="SourceCode"/>
+      </w:pPr>
+      <w:r>
+        <w:rPr>
+          <w:rStyle w:val="KeywordTok"/>
+        </w:rPr>
+        <w:t xml:space="preserve">is.nan</w:t>
+      </w:r>
+      <w:r>
+        <w:rPr>
+          <w:rStyle w:val="NormalTok"/>
+        </w:rPr>
+        <w:t xml:space="preserve">(x)</w:t>
+      </w:r>
+    </w:p>
+    <w:p>
+      <w:pPr>
+        <w:pStyle w:val="SourceCode"/>
+      </w:pPr>
+      <w:r>
+        <w:rPr>
+          <w:rStyle w:val="VerbatimChar"/>
+        </w:rPr>
+        <w:t xml:space="preserve">## [1] FALSE FALSE  TRUE FALSE FALSE</w:t>
+      </w:r>
+    </w:p>
+    <w:p>
+      <w:pPr>
+        <w:pStyle w:val="FirstParagraph"/>
+      </w:pPr>
+    </w:p>
+    <w:p>
+      <w:pPr>
+        <w:pStyle w:val="Heading3"/>
+      </w:pPr>
+      <w:bookmarkStart w:id="38" w:name="data-frames"/>
+      <w:r>
+        <w:t xml:space="preserve">Data Frames</w:t>
+      </w:r>
+      <w:bookmarkEnd w:id="38"/>
+    </w:p>
+    <w:p>
+      <w:pPr>
+        <w:pStyle w:val="FirstParagraph"/>
+      </w:pPr>
+      <w:r>
+        <w:t xml:space="preserve">Data frames are used to store tabular data.</w:t>
+      </w:r>
+    </w:p>
+    <w:p>
+      <w:pPr>
+        <w:pStyle w:val="Compact"/>
+        <w:numPr>
+          <w:numId w:val="1007"/>
+          <w:ilvl w:val="0"/>
+        </w:numPr>
+      </w:pPr>
+      <w:r>
+        <w:t xml:space="preserve">They are represented as a special type of list where every element of the list has to have the same length</w:t>
+      </w:r>
+      <w:r>
+        <w:br/>
+      </w:r>
+    </w:p>
+    <w:p>
+      <w:pPr>
+        <w:pStyle w:val="Compact"/>
+        <w:numPr>
+          <w:numId w:val="1007"/>
+          <w:ilvl w:val="0"/>
+        </w:numPr>
+      </w:pPr>
+      <w:r>
+        <w:t xml:space="preserve">Each element of the list can be thought of as a column and the length of each element of the list is the number of rows</w:t>
+      </w:r>
+      <w:r>
+        <w:br/>
+      </w:r>
+    </w:p>
+    <w:p>
+      <w:pPr>
+        <w:pStyle w:val="Compact"/>
+        <w:numPr>
+          <w:numId w:val="1007"/>
+          <w:ilvl w:val="0"/>
+        </w:numPr>
+      </w:pPr>
+      <w:r>
+        <w:t xml:space="preserve">Unlike matrices, data frames can store different classes of objects in each column (just like lists); matrices must have every element be the same class</w:t>
+      </w:r>
+      <w:r>
+        <w:br/>
+      </w:r>
+    </w:p>
+    <w:p>
+      <w:pPr>
+        <w:pStyle w:val="Compact"/>
+        <w:numPr>
+          <w:numId w:val="1007"/>
+          <w:ilvl w:val="0"/>
+        </w:numPr>
+      </w:pPr>
+      <w:r>
+        <w:t xml:space="preserve">Data frames also have a special atttribute called row.names</w:t>
+      </w:r>
+      <w:r>
+        <w:br/>
+      </w:r>
+    </w:p>
+    <w:p>
+      <w:pPr>
+        <w:pStyle w:val="Compact"/>
+        <w:numPr>
+          <w:numId w:val="1007"/>
+          <w:ilvl w:val="0"/>
+        </w:numPr>
+      </w:pPr>
+      <w:r>
+        <w:t xml:space="preserve">Data frames are usually created by calling</w:t>
+      </w:r>
+      <w:r>
+        <w:t xml:space="preserve"> </w:t>
+      </w:r>
+      <w:r>
+        <w:rPr>
+          <w:b/>
+        </w:rPr>
+        <w:t xml:space="preserve">read.table()</w:t>
+      </w:r>
+      <w:r>
+        <w:t xml:space="preserve"> </w:t>
+      </w:r>
+      <w:r>
+        <w:t xml:space="preserve">or</w:t>
+      </w:r>
+      <w:r>
+        <w:t xml:space="preserve"> </w:t>
+      </w:r>
+      <w:r>
+        <w:rPr>
+          <w:b/>
+        </w:rPr>
+        <w:t xml:space="preserve">read.csv()</w:t>
+      </w:r>
+      <w:r>
+        <w:br/>
+      </w:r>
+    </w:p>
+    <w:p>
+      <w:pPr>
+        <w:pStyle w:val="Compact"/>
+        <w:numPr>
+          <w:numId w:val="1007"/>
+          <w:ilvl w:val="0"/>
+        </w:numPr>
+      </w:pPr>
+      <w:r>
+        <w:t xml:space="preserve">Can be converted to a matrix by calling</w:t>
+      </w:r>
+      <w:r>
+        <w:t xml:space="preserve"> </w:t>
+      </w:r>
+      <w:r>
+        <w:rPr>
+          <w:b/>
+        </w:rPr>
+        <w:t xml:space="preserve">data.matrix()</w:t>
+      </w:r>
+    </w:p>
+    <w:p>
+      <w:pPr>
+        <w:pStyle w:val="FirstParagraph"/>
+      </w:pPr>
+    </w:p>
+    <w:p>
+      <w:pPr>
+        <w:pStyle w:val="SourceCode"/>
+      </w:pPr>
+      <w:r>
+        <w:rPr>
+          <w:rStyle w:val="NormalTok"/>
+        </w:rPr>
+        <w:t xml:space="preserve">x &lt;-</w:t>
+      </w:r>
+      <w:r>
+        <w:rPr>
+          <w:rStyle w:val="StringTok"/>
+        </w:rPr>
+        <w:t xml:space="preserve"> </w:t>
+      </w:r>
+      <w:r>
+        <w:rPr>
+          <w:rStyle w:val="KeywordTok"/>
+        </w:rPr>
+        <w:t xml:space="preserve">data.frame</w:t>
+      </w:r>
+      <w:r>
+        <w:rPr>
+          <w:rStyle w:val="NormalTok"/>
+        </w:rPr>
+        <w:t xml:space="preserve">(</w:t>
+      </w:r>
+      <w:r>
+        <w:rPr>
+          <w:rStyle w:val="DataTypeTok"/>
+        </w:rPr>
+        <w:t xml:space="preserve">foo =</w:t>
+      </w:r>
+      <w:r>
+        <w:rPr>
+          <w:rStyle w:val="NormalTok"/>
+        </w:rPr>
+        <w:t xml:space="preserve"> </w:t>
+      </w:r>
+      <w:r>
+        <w:rPr>
+          <w:rStyle w:val="DecValTok"/>
+        </w:rPr>
+        <w:t xml:space="preserve">1</w:t>
+      </w:r>
+      <w:r>
+        <w:rPr>
+          <w:rStyle w:val="OperatorTok"/>
+        </w:rPr>
+        <w:t xml:space="preserve">:</w:t>
+      </w:r>
+      <w:r>
+        <w:rPr>
+          <w:rStyle w:val="DecValTok"/>
+        </w:rPr>
+        <w:t xml:space="preserve">4</w:t>
+      </w:r>
+      <w:r>
+        <w:rPr>
+          <w:rStyle w:val="NormalTok"/>
+        </w:rPr>
+        <w:t xml:space="preserve">, </w:t>
+      </w:r>
+      <w:r>
+        <w:rPr>
+          <w:rStyle w:val="DataTypeTok"/>
+        </w:rPr>
+        <w:t xml:space="preserve">bar =</w:t>
+      </w:r>
+      <w:r>
+        <w:rPr>
+          <w:rStyle w:val="NormalTok"/>
+        </w:rPr>
+        <w:t xml:space="preserve"> </w:t>
+      </w:r>
+      <w:r>
+        <w:rPr>
+          <w:rStyle w:val="KeywordTok"/>
+        </w:rPr>
+        <w:t xml:space="preserve">c</w:t>
+      </w:r>
+      <w:r>
+        <w:rPr>
+          <w:rStyle w:val="NormalTok"/>
+        </w:rPr>
+        <w:t xml:space="preserve">(T, T, F, F))</w:t>
+      </w:r>
+      <w:r>
+        <w:br/>
+      </w:r>
+      <w:r>
+        <w:rPr>
+          <w:rStyle w:val="NormalTok"/>
+        </w:rPr>
+        <w:t xml:space="preserve">x</w:t>
+      </w:r>
+    </w:p>
+    <w:p>
+      <w:pPr>
+        <w:pStyle w:val="SourceCode"/>
+      </w:pPr>
+      <w:r>
+        <w:rPr>
+          <w:rStyle w:val="VerbatimChar"/>
+        </w:rPr>
+        <w:t xml:space="preserve">##   foo   bar</w:t>
+      </w:r>
+      <w:r>
+        <w:br/>
+      </w:r>
+      <w:r>
+        <w:rPr>
+          <w:rStyle w:val="VerbatimChar"/>
+        </w:rPr>
+        <w:t xml:space="preserve">## 1   1  TRUE</w:t>
+      </w:r>
+      <w:r>
+        <w:br/>
+      </w:r>
+      <w:r>
+        <w:rPr>
+          <w:rStyle w:val="VerbatimChar"/>
+        </w:rPr>
+        <w:t xml:space="preserve">## 2   2  TRUE</w:t>
+      </w:r>
+      <w:r>
+        <w:br/>
+      </w:r>
+      <w:r>
+        <w:rPr>
+          <w:rStyle w:val="VerbatimChar"/>
+        </w:rPr>
+        <w:t xml:space="preserve">## 3   3 FALSE</w:t>
+      </w:r>
+      <w:r>
+        <w:br/>
+      </w:r>
+      <w:r>
+        <w:rPr>
+          <w:rStyle w:val="VerbatimChar"/>
+        </w:rPr>
+        <w:t xml:space="preserve">## 4   4 FALSE</w:t>
+      </w:r>
+    </w:p>
+    <w:p>
+      <w:pPr>
+        <w:pStyle w:val="SourceCode"/>
+      </w:pPr>
+      <w:r>
+        <w:rPr>
+          <w:rStyle w:val="KeywordTok"/>
+        </w:rPr>
+        <w:t xml:space="preserve">nrow</w:t>
+      </w:r>
+      <w:r>
+        <w:rPr>
+          <w:rStyle w:val="NormalTok"/>
+        </w:rPr>
+        <w:t xml:space="preserve">(x)</w:t>
+      </w:r>
+    </w:p>
+    <w:p>
+      <w:pPr>
+        <w:pStyle w:val="SourceCode"/>
+      </w:pPr>
+      <w:r>
+        <w:rPr>
+          <w:rStyle w:val="VerbatimChar"/>
+        </w:rPr>
+        <w:t xml:space="preserve">## [1] 4</w:t>
+      </w:r>
+    </w:p>
+    <w:p>
+      <w:pPr>
+        <w:pStyle w:val="SourceCode"/>
+      </w:pPr>
+      <w:r>
+        <w:rPr>
+          <w:rStyle w:val="KeywordTok"/>
+        </w:rPr>
+        <w:t xml:space="preserve">ncol</w:t>
+      </w:r>
+      <w:r>
+        <w:rPr>
+          <w:rStyle w:val="NormalTok"/>
+        </w:rPr>
+        <w:t xml:space="preserve">(x)</w:t>
+      </w:r>
+    </w:p>
+    <w:p>
+      <w:pPr>
+        <w:pStyle w:val="SourceCode"/>
+      </w:pPr>
+      <w:r>
+        <w:rPr>
+          <w:rStyle w:val="VerbatimChar"/>
+        </w:rPr>
+        <w:t xml:space="preserve">## [1] 2</w:t>
+      </w:r>
+    </w:p>
+    <w:p>
+      <w:pPr>
+        <w:pStyle w:val="FirstParagraph"/>
+      </w:pPr>
+    </w:p>
+    <w:p>
+      <w:pPr>
+        <w:pStyle w:val="Heading3"/>
+      </w:pPr>
+      <w:bookmarkStart w:id="39" w:name="names-attribute"/>
+      <w:r>
+        <w:t xml:space="preserve">Names Attribute</w:t>
+      </w:r>
+      <w:bookmarkEnd w:id="39"/>
+    </w:p>
+    <w:p>
+      <w:pPr>
+        <w:pStyle w:val="Heading4"/>
+      </w:pPr>
+      <w:bookmarkStart w:id="40" w:name="names"/>
+      <w:r>
+        <w:t xml:space="preserve">Names</w:t>
+      </w:r>
+      <w:bookmarkEnd w:id="40"/>
+    </w:p>
+    <w:p>
+      <w:pPr>
+        <w:pStyle w:val="FirstParagraph"/>
+      </w:pPr>
+      <w:r>
+        <w:t xml:space="preserve">R objects can also have names, which is very useful for writing readable code and self-describing objects.</w:t>
+      </w:r>
+    </w:p>
+    <w:p>
+      <w:pPr>
+        <w:pStyle w:val="SourceCode"/>
+      </w:pPr>
+      <w:r>
+        <w:rPr>
+          <w:rStyle w:val="NormalTok"/>
+        </w:rPr>
+        <w:t xml:space="preserve">x &lt;-</w:t>
+      </w:r>
+      <w:r>
+        <w:rPr>
+          <w:rStyle w:val="StringTok"/>
+        </w:rPr>
+        <w:t xml:space="preserve"> </w:t>
+      </w:r>
+      <w:r>
+        <w:rPr>
+          <w:rStyle w:val="DecValTok"/>
+        </w:rPr>
+        <w:t xml:space="preserve">1</w:t>
+      </w:r>
+      <w:r>
+        <w:rPr>
+          <w:rStyle w:val="OperatorTok"/>
+        </w:rPr>
+        <w:t xml:space="preserve">:</w:t>
+      </w:r>
+      <w:r>
+        <w:rPr>
+          <w:rStyle w:val="DecValTok"/>
+        </w:rPr>
+        <w:t xml:space="preserve">3</w:t>
+      </w:r>
+      <w:r>
+        <w:br/>
+      </w:r>
+      <w:r>
+        <w:rPr>
+          <w:rStyle w:val="KeywordTok"/>
+        </w:rPr>
+        <w:t xml:space="preserve">names</w:t>
+      </w:r>
+      <w:r>
+        <w:rPr>
+          <w:rStyle w:val="NormalTok"/>
+        </w:rPr>
+        <w:t xml:space="preserve">(x)</w:t>
+      </w:r>
+    </w:p>
+    <w:p>
+      <w:pPr>
+        <w:pStyle w:val="SourceCode"/>
+      </w:pPr>
+      <w:r>
+        <w:rPr>
+          <w:rStyle w:val="VerbatimChar"/>
+        </w:rPr>
+        <w:t xml:space="preserve">## NULL</w:t>
+      </w:r>
+    </w:p>
+    <w:p>
+      <w:pPr>
+        <w:pStyle w:val="SourceCode"/>
+      </w:pPr>
+      <w:r>
+        <w:rPr>
+          <w:rStyle w:val="KeywordTok"/>
+        </w:rPr>
+        <w:t xml:space="preserve">names</w:t>
+      </w:r>
+      <w:r>
+        <w:rPr>
+          <w:rStyle w:val="NormalTok"/>
+        </w:rPr>
+        <w:t xml:space="preserve">(x) &lt;-</w:t>
+      </w:r>
+      <w:r>
+        <w:rPr>
+          <w:rStyle w:val="StringTok"/>
+        </w:rPr>
+        <w:t xml:space="preserve"> </w:t>
+      </w:r>
+      <w:r>
+        <w:rPr>
+          <w:rStyle w:val="KeywordTok"/>
+        </w:rPr>
+        <w:t xml:space="preserve">c</w:t>
+      </w:r>
+      <w:r>
+        <w:rPr>
+          <w:rStyle w:val="NormalTok"/>
+        </w:rPr>
+        <w:t xml:space="preserve">(</w:t>
+      </w:r>
+      <w:r>
+        <w:rPr>
+          <w:rStyle w:val="StringTok"/>
+        </w:rPr>
+        <w:t xml:space="preserve">"foo"</w:t>
+      </w:r>
+      <w:r>
+        <w:rPr>
+          <w:rStyle w:val="NormalTok"/>
+        </w:rPr>
+        <w:t xml:space="preserve">, </w:t>
+      </w:r>
+      <w:r>
+        <w:rPr>
+          <w:rStyle w:val="StringTok"/>
+        </w:rPr>
+        <w:t xml:space="preserve">"bar"</w:t>
+      </w:r>
+      <w:r>
+        <w:rPr>
+          <w:rStyle w:val="NormalTok"/>
+        </w:rPr>
+        <w:t xml:space="preserve">, </w:t>
+      </w:r>
+      <w:r>
+        <w:rPr>
+          <w:rStyle w:val="StringTok"/>
+        </w:rPr>
+        <w:t xml:space="preserve">"norf"</w:t>
+      </w:r>
+      <w:r>
+        <w:rPr>
+          <w:rStyle w:val="NormalTok"/>
+        </w:rPr>
+        <w:t xml:space="preserve">)</w:t>
+      </w:r>
+      <w:r>
+        <w:br/>
+      </w:r>
+      <w:r>
+        <w:rPr>
+          <w:rStyle w:val="NormalTok"/>
+        </w:rPr>
+        <w:t xml:space="preserve">x</w:t>
+      </w:r>
+    </w:p>
+    <w:p>
+      <w:pPr>
+        <w:pStyle w:val="SourceCode"/>
+      </w:pPr>
+      <w:r>
+        <w:rPr>
+          <w:rStyle w:val="VerbatimChar"/>
+        </w:rPr>
+        <w:t xml:space="preserve">##  foo  bar norf </w:t>
+      </w:r>
+      <w:r>
+        <w:br/>
+      </w:r>
+      <w:r>
+        <w:rPr>
+          <w:rStyle w:val="VerbatimChar"/>
+        </w:rPr>
+        <w:t xml:space="preserve">##    1    2    3</w:t>
+      </w:r>
+    </w:p>
+    <w:p>
+      <w:pPr>
+        <w:pStyle w:val="SourceCode"/>
+      </w:pPr>
+      <w:r>
+        <w:rPr>
+          <w:rStyle w:val="KeywordTok"/>
+        </w:rPr>
+        <w:t xml:space="preserve">names</w:t>
+      </w:r>
+      <w:r>
+        <w:rPr>
+          <w:rStyle w:val="NormalTok"/>
+        </w:rPr>
+        <w:t xml:space="preserve">(x)</w:t>
+      </w:r>
+    </w:p>
+    <w:p>
+      <w:pPr>
+        <w:pStyle w:val="SourceCode"/>
+      </w:pPr>
+      <w:r>
+        <w:rPr>
+          <w:rStyle w:val="VerbatimChar"/>
+        </w:rPr>
+        <w:t xml:space="preserve">## [1] "foo"  "bar"  "norf"</w:t>
+      </w:r>
+    </w:p>
+    <w:p>
+      <w:pPr>
+        <w:pStyle w:val="FirstParagraph"/>
+      </w:pPr>
+      <w:r>
+        <w:t xml:space="preserve">Lists can also have names.</w:t>
+      </w:r>
+    </w:p>
+    <w:p>
+      <w:pPr>
+        <w:pStyle w:val="SourceCode"/>
+      </w:pPr>
+      <w:r>
+        <w:rPr>
+          <w:rStyle w:val="NormalTok"/>
+        </w:rPr>
+        <w:t xml:space="preserve">x &lt;-</w:t>
+      </w:r>
+      <w:r>
+        <w:rPr>
+          <w:rStyle w:val="StringTok"/>
+        </w:rPr>
+        <w:t xml:space="preserve"> </w:t>
+      </w:r>
+      <w:r>
+        <w:rPr>
+          <w:rStyle w:val="KeywordTok"/>
+        </w:rPr>
+        <w:t xml:space="preserve">list</w:t>
+      </w:r>
+      <w:r>
+        <w:rPr>
+          <w:rStyle w:val="NormalTok"/>
+        </w:rPr>
+        <w:t xml:space="preserve">(</w:t>
+      </w:r>
+      <w:r>
+        <w:rPr>
+          <w:rStyle w:val="DataTypeTok"/>
+        </w:rPr>
+        <w:t xml:space="preserve">a =</w:t>
+      </w:r>
+      <w:r>
+        <w:rPr>
+          <w:rStyle w:val="NormalTok"/>
+        </w:rPr>
+        <w:t xml:space="preserve"> </w:t>
+      </w:r>
+      <w:r>
+        <w:rPr>
+          <w:rStyle w:val="DecValTok"/>
+        </w:rPr>
+        <w:t xml:space="preserve">1</w:t>
+      </w:r>
+      <w:r>
+        <w:rPr>
+          <w:rStyle w:val="NormalTok"/>
+        </w:rPr>
+        <w:t xml:space="preserve">, </w:t>
+      </w:r>
+      <w:r>
+        <w:rPr>
+          <w:rStyle w:val="DataTypeTok"/>
+        </w:rPr>
+        <w:t xml:space="preserve">b =</w:t>
+      </w:r>
+      <w:r>
+        <w:rPr>
+          <w:rStyle w:val="NormalTok"/>
+        </w:rPr>
+        <w:t xml:space="preserve"> </w:t>
+      </w:r>
+      <w:r>
+        <w:rPr>
+          <w:rStyle w:val="DecValTok"/>
+        </w:rPr>
+        <w:t xml:space="preserve">2</w:t>
+      </w:r>
+      <w:r>
+        <w:rPr>
+          <w:rStyle w:val="NormalTok"/>
+        </w:rPr>
+        <w:t xml:space="preserve">, </w:t>
+      </w:r>
+      <w:r>
+        <w:rPr>
+          <w:rStyle w:val="DataTypeTok"/>
+        </w:rPr>
+        <w:t xml:space="preserve">c =</w:t>
+      </w:r>
+      <w:r>
+        <w:rPr>
+          <w:rStyle w:val="NormalTok"/>
+        </w:rPr>
+        <w:t xml:space="preserve"> </w:t>
+      </w:r>
+      <w:r>
+        <w:rPr>
+          <w:rStyle w:val="DecValTok"/>
+        </w:rPr>
+        <w:t xml:space="preserve">3</w:t>
+      </w:r>
+      <w:r>
+        <w:rPr>
+          <w:rStyle w:val="NormalTok"/>
+        </w:rPr>
+        <w:t xml:space="preserve">)</w:t>
+      </w:r>
+      <w:r>
+        <w:br/>
+      </w:r>
+      <w:r>
+        <w:rPr>
+          <w:rStyle w:val="NormalTok"/>
+        </w:rPr>
+        <w:t xml:space="preserve">x</w:t>
+      </w:r>
+    </w:p>
+    <w:p>
+      <w:pPr>
+        <w:pStyle w:val="SourceCode"/>
+      </w:pPr>
+      <w:r>
+        <w:rPr>
+          <w:rStyle w:val="VerbatimChar"/>
+        </w:rPr>
+        <w:t xml:space="preserve">## $a</w:t>
+      </w:r>
+      <w:r>
+        <w:br/>
+      </w:r>
+      <w:r>
+        <w:rPr>
+          <w:rStyle w:val="VerbatimChar"/>
+        </w:rPr>
+        <w:t xml:space="preserve">## [1] 1</w:t>
+      </w:r>
+      <w:r>
+        <w:br/>
+      </w:r>
+      <w:r>
+        <w:rPr>
+          <w:rStyle w:val="VerbatimChar"/>
+        </w:rPr>
+        <w:t xml:space="preserve">## </w:t>
+      </w:r>
+      <w:r>
+        <w:br/>
+      </w:r>
+      <w:r>
+        <w:rPr>
+          <w:rStyle w:val="VerbatimChar"/>
+        </w:rPr>
+        <w:t xml:space="preserve">## $b</w:t>
+      </w:r>
+      <w:r>
+        <w:br/>
+      </w:r>
+      <w:r>
+        <w:rPr>
+          <w:rStyle w:val="VerbatimChar"/>
+        </w:rPr>
+        <w:t xml:space="preserve">## [1] 2</w:t>
+      </w:r>
+      <w:r>
+        <w:br/>
+      </w:r>
+      <w:r>
+        <w:rPr>
+          <w:rStyle w:val="VerbatimChar"/>
+        </w:rPr>
+        <w:t xml:space="preserve">## </w:t>
+      </w:r>
+      <w:r>
+        <w:br/>
+      </w:r>
+      <w:r>
+        <w:rPr>
+          <w:rStyle w:val="VerbatimChar"/>
+        </w:rPr>
+        <w:t xml:space="preserve">## $c</w:t>
+      </w:r>
+      <w:r>
+        <w:br/>
+      </w:r>
+      <w:r>
+        <w:rPr>
+          <w:rStyle w:val="VerbatimChar"/>
+        </w:rPr>
+        <w:t xml:space="preserve">## [1] 3</w:t>
+      </w:r>
+    </w:p>
+    <w:p>
+      <w:pPr>
+        <w:pStyle w:val="FirstParagraph"/>
+      </w:pPr>
+      <w:r>
+        <w:t xml:space="preserve">And matrices.</w:t>
+      </w:r>
+    </w:p>
+    <w:p>
+      <w:pPr>
+        <w:pStyle w:val="SourceCode"/>
+      </w:pPr>
+      <w:r>
+        <w:rPr>
+          <w:rStyle w:val="NormalTok"/>
+        </w:rPr>
+        <w:t xml:space="preserve">m &lt;-</w:t>
+      </w:r>
+      <w:r>
+        <w:rPr>
+          <w:rStyle w:val="StringTok"/>
+        </w:rPr>
+        <w:t xml:space="preserve"> </w:t>
+      </w:r>
+      <w:r>
+        <w:rPr>
+          <w:rStyle w:val="KeywordTok"/>
+        </w:rPr>
+        <w:t xml:space="preserve">matrix</w:t>
+      </w:r>
+      <w:r>
+        <w:rPr>
+          <w:rStyle w:val="NormalTok"/>
+        </w:rPr>
+        <w:t xml:space="preserve">(</w:t>
+      </w:r>
+      <w:r>
+        <w:rPr>
+          <w:rStyle w:val="DecValTok"/>
+        </w:rPr>
+        <w:t xml:space="preserve">1</w:t>
+      </w:r>
+      <w:r>
+        <w:rPr>
+          <w:rStyle w:val="OperatorTok"/>
+        </w:rPr>
+        <w:t xml:space="preserve">:</w:t>
+      </w:r>
+      <w:r>
+        <w:rPr>
+          <w:rStyle w:val="DecValTok"/>
+        </w:rPr>
+        <w:t xml:space="preserve">4</w:t>
+      </w:r>
+      <w:r>
+        <w:rPr>
+          <w:rStyle w:val="NormalTok"/>
+        </w:rPr>
+        <w:t xml:space="preserve">, </w:t>
+      </w:r>
+      <w:r>
+        <w:rPr>
+          <w:rStyle w:val="DataTypeTok"/>
+        </w:rPr>
+        <w:t xml:space="preserve">nrow =</w:t>
+      </w:r>
+      <w:r>
+        <w:rPr>
+          <w:rStyle w:val="NormalTok"/>
+        </w:rPr>
+        <w:t xml:space="preserve"> </w:t>
+      </w:r>
+      <w:r>
+        <w:rPr>
+          <w:rStyle w:val="DecValTok"/>
+        </w:rPr>
+        <w:t xml:space="preserve">2</w:t>
+      </w:r>
+      <w:r>
+        <w:rPr>
+          <w:rStyle w:val="NormalTok"/>
+        </w:rPr>
+        <w:t xml:space="preserve">, </w:t>
+      </w:r>
+      <w:r>
+        <w:rPr>
+          <w:rStyle w:val="DataTypeTok"/>
+        </w:rPr>
+        <w:t xml:space="preserve">ncol =</w:t>
+      </w:r>
+      <w:r>
+        <w:rPr>
+          <w:rStyle w:val="NormalTok"/>
+        </w:rPr>
+        <w:t xml:space="preserve"> </w:t>
+      </w:r>
+      <w:r>
+        <w:rPr>
+          <w:rStyle w:val="DecValTok"/>
+        </w:rPr>
+        <w:t xml:space="preserve">2</w:t>
+      </w:r>
+      <w:r>
+        <w:rPr>
+          <w:rStyle w:val="NormalTok"/>
+        </w:rPr>
+        <w:t xml:space="preserve">)</w:t>
+      </w:r>
+      <w:r>
+        <w:br/>
+      </w:r>
+      <w:r>
+        <w:rPr>
+          <w:rStyle w:val="KeywordTok"/>
+        </w:rPr>
+        <w:t xml:space="preserve">dimnames</w:t>
+      </w:r>
+      <w:r>
+        <w:rPr>
+          <w:rStyle w:val="NormalTok"/>
+        </w:rPr>
+        <w:t xml:space="preserve">(m) &lt;-</w:t>
+      </w:r>
+      <w:r>
+        <w:rPr>
+          <w:rStyle w:val="StringTok"/>
+        </w:rPr>
+        <w:t xml:space="preserve"> </w:t>
+      </w:r>
+      <w:r>
+        <w:rPr>
+          <w:rStyle w:val="KeywordTok"/>
+        </w:rPr>
+        <w:t xml:space="preserve">list</w:t>
+      </w:r>
+      <w:r>
+        <w:rPr>
+          <w:rStyle w:val="NormalTok"/>
+        </w:rPr>
+        <w:t xml:space="preserve">(</w:t>
+      </w:r>
+      <w:r>
+        <w:rPr>
+          <w:rStyle w:val="KeywordTok"/>
+        </w:rPr>
+        <w:t xml:space="preserve">c</w:t>
+      </w:r>
+      <w:r>
+        <w:rPr>
+          <w:rStyle w:val="NormalTok"/>
+        </w:rPr>
+        <w:t xml:space="preserve">(</w:t>
+      </w:r>
+      <w:r>
+        <w:rPr>
+          <w:rStyle w:val="StringTok"/>
+        </w:rPr>
+        <w:t xml:space="preserve">"a"</w:t>
+      </w:r>
+      <w:r>
+        <w:rPr>
+          <w:rStyle w:val="NormalTok"/>
+        </w:rPr>
+        <w:t xml:space="preserve">, </w:t>
+      </w:r>
+      <w:r>
+        <w:rPr>
+          <w:rStyle w:val="StringTok"/>
+        </w:rPr>
+        <w:t xml:space="preserve">"b"</w:t>
+      </w:r>
+      <w:r>
+        <w:rPr>
+          <w:rStyle w:val="NormalTok"/>
+        </w:rPr>
+        <w:t xml:space="preserve">), </w:t>
+      </w:r>
+      <w:r>
+        <w:rPr>
+          <w:rStyle w:val="KeywordTok"/>
+        </w:rPr>
+        <w:t xml:space="preserve">c</w:t>
+      </w:r>
+      <w:r>
+        <w:rPr>
+          <w:rStyle w:val="NormalTok"/>
+        </w:rPr>
+        <w:t xml:space="preserve">(</w:t>
+      </w:r>
+      <w:r>
+        <w:rPr>
+          <w:rStyle w:val="StringTok"/>
+        </w:rPr>
+        <w:t xml:space="preserve">"c"</w:t>
+      </w:r>
+      <w:r>
+        <w:rPr>
+          <w:rStyle w:val="NormalTok"/>
+        </w:rPr>
+        <w:t xml:space="preserve">, </w:t>
+      </w:r>
+      <w:r>
+        <w:rPr>
+          <w:rStyle w:val="StringTok"/>
+        </w:rPr>
+        <w:t xml:space="preserve">"d"</w:t>
+      </w:r>
+      <w:r>
+        <w:rPr>
+          <w:rStyle w:val="NormalTok"/>
+        </w:rPr>
+        <w:t xml:space="preserve">))</w:t>
+      </w:r>
+      <w:r>
+        <w:br/>
+      </w:r>
+      <w:r>
+        <w:rPr>
+          <w:rStyle w:val="NormalTok"/>
+        </w:rPr>
+        <w:t xml:space="preserve">m</w:t>
+      </w:r>
+    </w:p>
+    <w:p>
+      <w:pPr>
+        <w:pStyle w:val="SourceCode"/>
+      </w:pPr>
+      <w:r>
+        <w:rPr>
+          <w:rStyle w:val="VerbatimChar"/>
+        </w:rPr>
+        <w:t xml:space="preserve">##   c d</w:t>
+      </w:r>
+      <w:r>
+        <w:br/>
+      </w:r>
+      <w:r>
+        <w:rPr>
+          <w:rStyle w:val="VerbatimChar"/>
+        </w:rPr>
+        <w:t xml:space="preserve">## a 1 3</w:t>
+      </w:r>
+      <w:r>
+        <w:br/>
+      </w:r>
+      <w:r>
+        <w:rPr>
+          <w:rStyle w:val="VerbatimChar"/>
+        </w:rPr>
+        <w:t xml:space="preserve">## b 2 4</w:t>
+      </w:r>
     </w:p>
     <w:sectPr/>
   </w:body>
@@ -1115,6 +5283,15 @@
     <w:abstractNumId w:val="991"/>
   </w:num>
   <w:num w:numId="1004">
+    <w:abstractNumId w:val="991"/>
+  </w:num>
+  <w:num w:numId="1005">
+    <w:abstractNumId w:val="991"/>
+  </w:num>
+  <w:num w:numId="1006">
+    <w:abstractNumId w:val="991"/>
+  </w:num>
+  <w:num w:numId="1007">
     <w:abstractNumId w:val="991"/>
   </w:num>
 </w:numbering>

</xml_diff>